<commit_message>
Added reference to our T4E 2016 paper in each document and made all the document justified in calibri font. No change in tehcnical content
</commit_message>
<xml_diff>
--- a/Case-LexicalAnalysis-SpamDetection.docx
+++ b/Case-LexicalAnalysis-SpamDetection.docx
@@ -6,8 +6,10 @@
       <w:pPr>
         <w:shd w:val="clear" w:color="auto" w:fill="FFFFFF"/>
         <w:spacing w:after="200" w:line="240" w:lineRule="auto"/>
-        <w:rPr>
-          <w:rFonts w:ascii="Times New Roman" w:eastAsia="Times New Roman" w:hAnsi="Times New Roman" w:cs="Times New Roman"/>
+        <w:jc w:val="center"/>
+        <w:rPr>
+          <w:rFonts w:eastAsia="Times New Roman" w:cstheme="minorHAnsi"/>
+          <w:b/>
           <w:color w:val="222222"/>
           <w:sz w:val="24"/>
           <w:szCs w:val="24"/>
@@ -16,53 +18,13 @@
       </w:pPr>
       <w:r>
         <w:rPr>
-          <w:rFonts w:ascii="Times New Roman" w:eastAsia="Times New Roman" w:hAnsi="Times New Roman" w:cs="Times New Roman"/>
-          <w:color w:val="222222"/>
-          <w:sz w:val="24"/>
-          <w:szCs w:val="24"/>
-          <w:lang w:val="en"/>
-        </w:rPr>
-        <w:tab/>
-      </w:r>
-      <w:r>
-        <w:rPr>
-          <w:rFonts w:ascii="Times New Roman" w:eastAsia="Times New Roman" w:hAnsi="Times New Roman" w:cs="Times New Roman"/>
-          <w:color w:val="222222"/>
-          <w:sz w:val="24"/>
-          <w:szCs w:val="24"/>
-          <w:lang w:val="en"/>
-        </w:rPr>
-        <w:tab/>
-      </w:r>
-      <w:r>
-        <w:rPr>
-          <w:rFonts w:ascii="Times New Roman" w:eastAsia="Times New Roman" w:hAnsi="Times New Roman" w:cs="Times New Roman"/>
-          <w:color w:val="222222"/>
-          <w:sz w:val="24"/>
-          <w:szCs w:val="24"/>
-          <w:lang w:val="en"/>
-        </w:rPr>
-        <w:tab/>
-      </w:r>
-      <w:r>
-        <w:rPr>
-          <w:rFonts w:ascii="Times New Roman" w:eastAsia="Times New Roman" w:hAnsi="Times New Roman" w:cs="Times New Roman"/>
-          <w:color w:val="222222"/>
-          <w:sz w:val="24"/>
-          <w:szCs w:val="24"/>
-          <w:lang w:val="en"/>
-        </w:rPr>
-        <w:tab/>
-      </w:r>
-      <w:r>
-        <w:rPr>
-          <w:rFonts w:ascii="Times New Roman" w:eastAsia="Times New Roman" w:hAnsi="Times New Roman" w:cs="Times New Roman"/>
-          <w:color w:val="222222"/>
-          <w:sz w:val="24"/>
-          <w:szCs w:val="24"/>
-          <w:lang w:val="en"/>
-        </w:rPr>
-        <w:tab/>
+          <w:rFonts w:eastAsia="Times New Roman" w:cstheme="minorHAnsi"/>
+          <w:b/>
+          <w:color w:val="222222"/>
+          <w:sz w:val="24"/>
+          <w:szCs w:val="24"/>
+          <w:lang w:val="en"/>
+        </w:rPr>
         <w:t>Case Discussion</w:t>
       </w:r>
     </w:p>
@@ -70,8 +32,10 @@
       <w:pPr>
         <w:shd w:val="clear" w:color="auto" w:fill="FFFFFF"/>
         <w:spacing w:after="200" w:line="240" w:lineRule="auto"/>
-        <w:rPr>
-          <w:rFonts w:ascii="Times New Roman" w:eastAsia="Times New Roman" w:hAnsi="Times New Roman" w:cs="Times New Roman"/>
+        <w:jc w:val="center"/>
+        <w:rPr>
+          <w:rFonts w:eastAsia="Times New Roman" w:cstheme="minorHAnsi"/>
+          <w:b/>
           <w:color w:val="222222"/>
           <w:sz w:val="24"/>
           <w:szCs w:val="24"/>
@@ -80,43 +44,13 @@
       </w:pPr>
       <w:r>
         <w:rPr>
-          <w:rFonts w:ascii="Times New Roman" w:eastAsia="Times New Roman" w:hAnsi="Times New Roman" w:cs="Times New Roman"/>
-          <w:color w:val="222222"/>
-          <w:sz w:val="24"/>
-          <w:szCs w:val="24"/>
-          <w:lang w:val="en"/>
-        </w:rPr>
-        <w:tab/>
-      </w:r>
-      <w:r>
-        <w:rPr>
-          <w:rFonts w:ascii="Times New Roman" w:eastAsia="Times New Roman" w:hAnsi="Times New Roman" w:cs="Times New Roman"/>
-          <w:color w:val="222222"/>
-          <w:sz w:val="24"/>
-          <w:szCs w:val="24"/>
-          <w:lang w:val="en"/>
-        </w:rPr>
-        <w:tab/>
-      </w:r>
-      <w:r>
-        <w:rPr>
-          <w:rFonts w:ascii="Times New Roman" w:eastAsia="Times New Roman" w:hAnsi="Times New Roman" w:cs="Times New Roman"/>
-          <w:color w:val="222222"/>
-          <w:sz w:val="24"/>
-          <w:szCs w:val="24"/>
-          <w:lang w:val="en"/>
-        </w:rPr>
-        <w:tab/>
-      </w:r>
-      <w:r>
-        <w:rPr>
-          <w:rFonts w:ascii="Times New Roman" w:eastAsia="Times New Roman" w:hAnsi="Times New Roman" w:cs="Times New Roman"/>
-          <w:color w:val="222222"/>
-          <w:sz w:val="24"/>
-          <w:szCs w:val="24"/>
-          <w:lang w:val="en"/>
-        </w:rPr>
-        <w:tab/>
+          <w:rFonts w:eastAsia="Times New Roman" w:cstheme="minorHAnsi"/>
+          <w:b/>
+          <w:color w:val="222222"/>
+          <w:sz w:val="24"/>
+          <w:szCs w:val="24"/>
+          <w:lang w:val="en"/>
+        </w:rPr>
         <w:t>Lexical Analysis- Spam Detection</w:t>
       </w:r>
     </w:p>
@@ -124,16 +58,138 @@
       <w:pPr>
         <w:shd w:val="clear" w:color="auto" w:fill="FFFFFF"/>
         <w:spacing w:after="200" w:line="240" w:lineRule="auto"/>
-        <w:rPr>
-          <w:rFonts w:ascii="Times New Roman" w:eastAsia="Times New Roman" w:hAnsi="Times New Roman" w:cs="Times New Roman"/>
-          <w:color w:val="222222"/>
-          <w:sz w:val="24"/>
-          <w:szCs w:val="24"/>
+        <w:jc w:val="both"/>
+        <w:rPr>
+          <w:rFonts w:eastAsia="Times New Roman" w:cstheme="minorHAnsi"/>
+          <w:color w:val="222222"/>
+          <w:sz w:val="24"/>
+          <w:szCs w:val="24"/>
+          <w:lang w:val="en"/>
         </w:rPr>
       </w:pPr>
-      <w:r>
-        <w:rPr>
-          <w:rFonts w:ascii="Times New Roman" w:eastAsia="Times New Roman" w:hAnsi="Times New Roman" w:cs="Times New Roman"/>
+      <w:proofErr w:type="spellStart"/>
+      <w:r>
+        <w:rPr>
+          <w:rFonts w:eastAsia="Times New Roman" w:cstheme="minorHAnsi"/>
+          <w:color w:val="222222"/>
+          <w:sz w:val="24"/>
+          <w:szCs w:val="24"/>
+          <w:lang w:val="en"/>
+        </w:rPr>
+        <w:t>Divya</w:t>
+      </w:r>
+      <w:proofErr w:type="spellEnd"/>
+      <w:r>
+        <w:rPr>
+          <w:rFonts w:eastAsia="Times New Roman" w:cstheme="minorHAnsi"/>
+          <w:color w:val="222222"/>
+          <w:sz w:val="24"/>
+          <w:szCs w:val="24"/>
+          <w:lang w:val="en"/>
+        </w:rPr>
+        <w:t xml:space="preserve"> </w:t>
+      </w:r>
+      <w:proofErr w:type="spellStart"/>
+      <w:r>
+        <w:rPr>
+          <w:rFonts w:eastAsia="Times New Roman" w:cstheme="minorHAnsi"/>
+          <w:color w:val="222222"/>
+          <w:sz w:val="24"/>
+          <w:szCs w:val="24"/>
+          <w:lang w:val="en"/>
+        </w:rPr>
+        <w:t>Kundra</w:t>
+      </w:r>
+      <w:proofErr w:type="spellEnd"/>
+      <w:r>
+        <w:rPr>
+          <w:rFonts w:eastAsia="Times New Roman" w:cstheme="minorHAnsi"/>
+          <w:color w:val="222222"/>
+          <w:sz w:val="24"/>
+          <w:szCs w:val="24"/>
+          <w:lang w:val="en"/>
+        </w:rPr>
+        <w:t xml:space="preserve"> and Ashish </w:t>
+      </w:r>
+      <w:proofErr w:type="spellStart"/>
+      <w:r>
+        <w:rPr>
+          <w:rFonts w:eastAsia="Times New Roman" w:cstheme="minorHAnsi"/>
+          <w:color w:val="222222"/>
+          <w:sz w:val="24"/>
+          <w:szCs w:val="24"/>
+          <w:lang w:val="en"/>
+        </w:rPr>
+        <w:t>Sureka</w:t>
+      </w:r>
+      <w:proofErr w:type="spellEnd"/>
+      <w:r>
+        <w:rPr>
+          <w:rFonts w:eastAsia="Times New Roman" w:cstheme="minorHAnsi"/>
+          <w:color w:val="222222"/>
+          <w:sz w:val="24"/>
+          <w:szCs w:val="24"/>
+          <w:lang w:val="en"/>
+        </w:rPr>
+        <w:t xml:space="preserve">, </w:t>
+      </w:r>
+      <w:r>
+        <w:rPr>
+          <w:rFonts w:eastAsia="Times New Roman" w:cstheme="minorHAnsi"/>
+          <w:i/>
+          <w:color w:val="222222"/>
+          <w:sz w:val="24"/>
+          <w:szCs w:val="24"/>
+          <w:lang w:val="en"/>
+        </w:rPr>
+        <w:t>An Experience Report on Teaching Compiler Design Concepts using Case-Based and Project-Based Learning Approaches</w:t>
+      </w:r>
+      <w:r>
+        <w:rPr>
+          <w:rFonts w:eastAsia="Times New Roman" w:cstheme="minorHAnsi"/>
+          <w:color w:val="222222"/>
+          <w:sz w:val="24"/>
+          <w:szCs w:val="24"/>
+          <w:lang w:val="en"/>
+        </w:rPr>
+        <w:t>, International Conference on Technology for Education (</w:t>
+      </w:r>
+      <w:r>
+        <w:rPr>
+          <w:rFonts w:eastAsia="Times New Roman" w:cstheme="minorHAnsi"/>
+          <w:color w:val="222222"/>
+          <w:sz w:val="24"/>
+          <w:szCs w:val="24"/>
+          <w:lang w:val="en"/>
+        </w:rPr>
+        <w:t xml:space="preserve">T4E </w:t>
+      </w:r>
+      <w:r>
+        <w:rPr>
+          <w:rFonts w:eastAsia="Times New Roman" w:cstheme="minorHAnsi"/>
+          <w:color w:val="222222"/>
+          <w:sz w:val="24"/>
+          <w:szCs w:val="24"/>
+          <w:lang w:val="en"/>
+        </w:rPr>
+        <w:t>2016)</w:t>
+      </w:r>
+    </w:p>
+    <w:p>
+      <w:pPr>
+        <w:shd w:val="clear" w:color="auto" w:fill="FFFFFF"/>
+        <w:spacing w:after="200" w:line="240" w:lineRule="auto"/>
+        <w:jc w:val="both"/>
+        <w:rPr>
+          <w:rFonts w:eastAsia="Times New Roman" w:cstheme="minorHAnsi"/>
+          <w:color w:val="222222"/>
+          <w:sz w:val="24"/>
+          <w:szCs w:val="24"/>
+        </w:rPr>
+      </w:pPr>
+      <w:r>
+        <w:rPr>
+          <w:rFonts w:eastAsia="Times New Roman" w:cstheme="minorHAnsi"/>
           <w:color w:val="222222"/>
           <w:sz w:val="24"/>
           <w:szCs w:val="24"/>
@@ -143,7 +199,7 @@
       </w:r>
       <w:r>
         <w:rPr>
-          <w:rFonts w:ascii="Times New Roman" w:eastAsia="Times New Roman" w:hAnsi="Times New Roman" w:cs="Times New Roman"/>
+          <w:rFonts w:eastAsia="Times New Roman" w:cstheme="minorHAnsi"/>
           <w:color w:val="222222"/>
           <w:sz w:val="24"/>
           <w:szCs w:val="24"/>
@@ -153,7 +209,7 @@
       </w:r>
       <w:r>
         <w:rPr>
-          <w:rFonts w:ascii="Times New Roman" w:eastAsia="Times New Roman" w:hAnsi="Times New Roman" w:cs="Times New Roman"/>
+          <w:rFonts w:eastAsia="Times New Roman" w:cstheme="minorHAnsi"/>
           <w:color w:val="222222"/>
           <w:sz w:val="24"/>
           <w:szCs w:val="24"/>
@@ -164,7 +220,7 @@
       <w:hyperlink r:id="rId4" w:tgtFrame="_blank" w:history="1">
         <w:r>
           <w:rPr>
-            <w:rFonts w:ascii="Times New Roman" w:eastAsia="Times New Roman" w:hAnsi="Times New Roman" w:cs="Times New Roman"/>
+            <w:rFonts w:eastAsia="Times New Roman" w:cstheme="minorHAnsi"/>
             <w:color w:val="1155CC"/>
             <w:sz w:val="24"/>
             <w:szCs w:val="24"/>
@@ -176,7 +232,7 @@
       </w:hyperlink>
       <w:r>
         <w:rPr>
-          <w:rFonts w:ascii="Times New Roman" w:eastAsia="Times New Roman" w:hAnsi="Times New Roman" w:cs="Times New Roman"/>
+          <w:rFonts w:eastAsia="Times New Roman" w:cstheme="minorHAnsi"/>
           <w:color w:val="222222"/>
           <w:sz w:val="24"/>
           <w:szCs w:val="24"/>
@@ -186,7 +242,7 @@
       </w:r>
       <w:r>
         <w:rPr>
-          <w:rFonts w:ascii="Times New Roman" w:eastAsia="Times New Roman" w:hAnsi="Times New Roman" w:cs="Times New Roman"/>
+          <w:rFonts w:eastAsia="Times New Roman" w:cstheme="minorHAnsi"/>
           <w:color w:val="222222"/>
           <w:sz w:val="24"/>
           <w:szCs w:val="24"/>
@@ -196,7 +252,7 @@
       </w:r>
       <w:r>
         <w:rPr>
-          <w:rFonts w:ascii="Times New Roman" w:eastAsia="Times New Roman" w:hAnsi="Times New Roman" w:cs="Times New Roman"/>
+          <w:rFonts w:eastAsia="Times New Roman" w:cstheme="minorHAnsi"/>
           <w:color w:val="222222"/>
           <w:sz w:val="24"/>
           <w:szCs w:val="24"/>
@@ -206,7 +262,7 @@
       </w:r>
       <w:r>
         <w:rPr>
-          <w:rFonts w:ascii="Times New Roman" w:eastAsia="Times New Roman" w:hAnsi="Times New Roman" w:cs="Times New Roman"/>
+          <w:rFonts w:eastAsia="Times New Roman" w:cstheme="minorHAnsi"/>
           <w:color w:val="222222"/>
           <w:sz w:val="24"/>
           <w:szCs w:val="24"/>
@@ -216,7 +272,7 @@
       </w:r>
       <w:r>
         <w:rPr>
-          <w:rFonts w:ascii="Times New Roman" w:eastAsia="Times New Roman" w:hAnsi="Times New Roman" w:cs="Times New Roman"/>
+          <w:rFonts w:eastAsia="Times New Roman" w:cstheme="minorHAnsi"/>
           <w:color w:val="222222"/>
           <w:sz w:val="24"/>
           <w:szCs w:val="24"/>
@@ -226,7 +282,7 @@
       </w:r>
       <w:r>
         <w:rPr>
-          <w:rFonts w:ascii="Times New Roman" w:eastAsia="Times New Roman" w:hAnsi="Times New Roman" w:cs="Times New Roman"/>
+          <w:rFonts w:eastAsia="Times New Roman" w:cstheme="minorHAnsi"/>
           <w:color w:val="222222"/>
           <w:sz w:val="24"/>
           <w:szCs w:val="24"/>
@@ -236,7 +292,7 @@
       </w:r>
       <w:r>
         <w:rPr>
-          <w:rFonts w:ascii="Times New Roman" w:eastAsia="Times New Roman" w:hAnsi="Times New Roman" w:cs="Times New Roman"/>
+          <w:rFonts w:eastAsia="Times New Roman" w:cstheme="minorHAnsi"/>
           <w:color w:val="222222"/>
           <w:sz w:val="24"/>
           <w:szCs w:val="24"/>
@@ -246,7 +302,7 @@
       </w:r>
       <w:r>
         <w:rPr>
-          <w:rFonts w:ascii="Times New Roman" w:eastAsia="Times New Roman" w:hAnsi="Times New Roman" w:cs="Times New Roman"/>
+          <w:rFonts w:eastAsia="Times New Roman" w:cstheme="minorHAnsi"/>
           <w:color w:val="222222"/>
           <w:sz w:val="24"/>
           <w:szCs w:val="24"/>
@@ -256,7 +312,7 @@
       </w:r>
       <w:r>
         <w:rPr>
-          <w:rFonts w:ascii="Times New Roman" w:eastAsia="Times New Roman" w:hAnsi="Times New Roman" w:cs="Times New Roman"/>
+          <w:rFonts w:eastAsia="Times New Roman" w:cstheme="minorHAnsi"/>
           <w:color w:val="222222"/>
           <w:sz w:val="24"/>
           <w:szCs w:val="24"/>
@@ -267,7 +323,7 @@
       <w:hyperlink r:id="rId5" w:tgtFrame="_blank" w:history="1">
         <w:r>
           <w:rPr>
-            <w:rFonts w:ascii="Times New Roman" w:eastAsia="Times New Roman" w:hAnsi="Times New Roman" w:cs="Times New Roman"/>
+            <w:rFonts w:eastAsia="Times New Roman" w:cstheme="minorHAnsi"/>
             <w:color w:val="1155CC"/>
             <w:sz w:val="24"/>
             <w:szCs w:val="24"/>
@@ -279,7 +335,7 @@
       </w:hyperlink>
       <w:r>
         <w:rPr>
-          <w:rFonts w:ascii="Times New Roman" w:eastAsia="Times New Roman" w:hAnsi="Times New Roman" w:cs="Times New Roman"/>
+          <w:rFonts w:eastAsia="Times New Roman" w:cstheme="minorHAnsi"/>
           <w:color w:val="222222"/>
           <w:sz w:val="24"/>
           <w:szCs w:val="24"/>
@@ -289,27 +345,17 @@
       </w:r>
       <w:r>
         <w:rPr>
-          <w:rFonts w:ascii="Times New Roman" w:eastAsia="Times New Roman" w:hAnsi="Times New Roman" w:cs="Times New Roman"/>
-          <w:color w:val="222222"/>
-          <w:sz w:val="24"/>
-          <w:szCs w:val="24"/>
-          <w:lang w:val="en"/>
-        </w:rPr>
-        <w:t xml:space="preserve">received. Spam Filters work by </w:t>
-      </w:r>
-      <w:r>
-        <w:rPr>
-          <w:rFonts w:ascii="Times New Roman" w:eastAsia="Times New Roman" w:hAnsi="Times New Roman" w:cs="Times New Roman"/>
-          <w:color w:val="222222"/>
-          <w:sz w:val="24"/>
-          <w:szCs w:val="24"/>
-          <w:lang w:val="en"/>
-        </w:rPr>
-        <w:t>analyzing</w:t>
-      </w:r>
-      <w:r>
-        <w:rPr>
-          <w:rFonts w:ascii="Times New Roman" w:eastAsia="Times New Roman" w:hAnsi="Times New Roman" w:cs="Times New Roman"/>
+          <w:rFonts w:eastAsia="Times New Roman" w:cstheme="minorHAnsi"/>
+          <w:color w:val="222222"/>
+          <w:sz w:val="24"/>
+          <w:szCs w:val="24"/>
+          <w:lang w:val="en"/>
+        </w:rPr>
+        <w:t>received. Spam Filters work by analyzing</w:t>
+      </w:r>
+      <w:r>
+        <w:rPr>
+          <w:rFonts w:eastAsia="Times New Roman" w:cstheme="minorHAnsi"/>
           <w:color w:val="222222"/>
           <w:sz w:val="24"/>
           <w:szCs w:val="24"/>
@@ -319,7 +365,7 @@
       </w:r>
       <w:r>
         <w:rPr>
-          <w:rFonts w:ascii="Times New Roman" w:eastAsia="Times New Roman" w:hAnsi="Times New Roman" w:cs="Times New Roman"/>
+          <w:rFonts w:eastAsia="Times New Roman" w:cstheme="minorHAnsi"/>
           <w:color w:val="222222"/>
           <w:sz w:val="24"/>
           <w:szCs w:val="24"/>
@@ -329,7 +375,7 @@
       <w:hyperlink r:id="rId6" w:tgtFrame="_blank" w:history="1">
         <w:r>
           <w:rPr>
-            <w:rFonts w:ascii="Times New Roman" w:eastAsia="Times New Roman" w:hAnsi="Times New Roman" w:cs="Times New Roman"/>
+            <w:rFonts w:eastAsia="Times New Roman" w:cstheme="minorHAnsi"/>
             <w:color w:val="1155CC"/>
             <w:sz w:val="24"/>
             <w:szCs w:val="24"/>
@@ -339,7 +385,7 @@
         </w:r>
         <w:r>
           <w:rPr>
-            <w:rFonts w:ascii="Times New Roman" w:eastAsia="Times New Roman" w:hAnsi="Times New Roman" w:cs="Times New Roman"/>
+            <w:rFonts w:eastAsia="Times New Roman" w:cstheme="minorHAnsi"/>
             <w:color w:val="1155CC"/>
             <w:sz w:val="24"/>
             <w:szCs w:val="24"/>
@@ -349,7 +395,7 @@
         </w:r>
         <w:r>
           <w:rPr>
-            <w:rFonts w:ascii="Times New Roman" w:eastAsia="Times New Roman" w:hAnsi="Times New Roman" w:cs="Times New Roman"/>
+            <w:rFonts w:eastAsia="Times New Roman" w:cstheme="minorHAnsi"/>
             <w:color w:val="1155CC"/>
             <w:sz w:val="24"/>
             <w:szCs w:val="24"/>
@@ -360,16 +406,36 @@
       </w:hyperlink>
       <w:r>
         <w:rPr>
-          <w:rFonts w:ascii="Times New Roman" w:eastAsia="Times New Roman" w:hAnsi="Times New Roman" w:cs="Times New Roman"/>
-          <w:color w:val="222222"/>
-          <w:sz w:val="24"/>
-          <w:szCs w:val="24"/>
-        </w:rPr>
-        <w:t> is that while pattern matching is much more effective at identifying spam than keyword or keyphrase matching, no single message characteristic can be relied upon to consistently distinguish spam from legitimate email, and they must be updated regularly as spammers adapt to them and employ different techniques. From the already available mail services, it</w:t>
-      </w:r>
-      <w:r>
-        <w:rPr>
-          <w:rFonts w:ascii="Times New Roman" w:eastAsia="Times New Roman" w:hAnsi="Times New Roman" w:cs="Times New Roman"/>
+          <w:rFonts w:eastAsia="Times New Roman" w:cstheme="minorHAnsi"/>
+          <w:color w:val="222222"/>
+          <w:sz w:val="24"/>
+          <w:szCs w:val="24"/>
+        </w:rPr>
+        <w:t> is that while pattern matching is much more effective at identifying spam than keyword or key</w:t>
+      </w:r>
+      <w:r>
+        <w:rPr>
+          <w:rFonts w:eastAsia="Times New Roman" w:cstheme="minorHAnsi"/>
+          <w:color w:val="222222"/>
+          <w:sz w:val="24"/>
+          <w:szCs w:val="24"/>
+        </w:rPr>
+        <w:t>-</w:t>
+      </w:r>
+      <w:bookmarkStart w:id="0" w:name="_GoBack"/>
+      <w:bookmarkEnd w:id="0"/>
+      <w:r>
+        <w:rPr>
+          <w:rFonts w:eastAsia="Times New Roman" w:cstheme="minorHAnsi"/>
+          <w:color w:val="222222"/>
+          <w:sz w:val="24"/>
+          <w:szCs w:val="24"/>
+        </w:rPr>
+        <w:t>phrase matching, no single message characteristic can be relied upon to consistently distinguish spam from legitimate email, and they must be updated regularly as spammers adapt to them and employ different techniques. From the already available mail services, it</w:t>
+      </w:r>
+      <w:r>
+        <w:rPr>
+          <w:rFonts w:eastAsia="Times New Roman" w:cstheme="minorHAnsi"/>
           <w:color w:val="222222"/>
           <w:sz w:val="24"/>
           <w:szCs w:val="24"/>
@@ -378,7 +444,7 @@
       </w:r>
       <w:r>
         <w:rPr>
-          <w:rFonts w:ascii="Times New Roman" w:eastAsia="Times New Roman" w:hAnsi="Times New Roman" w:cs="Times New Roman"/>
+          <w:rFonts w:eastAsia="Times New Roman" w:cstheme="minorHAnsi"/>
           <w:color w:val="222222"/>
           <w:sz w:val="24"/>
           <w:szCs w:val="24"/>
@@ -388,7 +454,7 @@
       <w:hyperlink r:id="rId7" w:tgtFrame="_blank" w:history="1">
         <w:r>
           <w:rPr>
-            <w:rFonts w:ascii="Times New Roman" w:eastAsia="Times New Roman" w:hAnsi="Times New Roman" w:cs="Times New Roman"/>
+            <w:rFonts w:eastAsia="Times New Roman" w:cstheme="minorHAnsi"/>
             <w:color w:val="1155CC"/>
             <w:sz w:val="24"/>
             <w:szCs w:val="24"/>
@@ -398,7 +464,7 @@
         </w:r>
         <w:r>
           <w:rPr>
-            <w:rFonts w:ascii="Times New Roman" w:eastAsia="Times New Roman" w:hAnsi="Times New Roman" w:cs="Times New Roman"/>
+            <w:rFonts w:eastAsia="Times New Roman" w:cstheme="minorHAnsi"/>
             <w:color w:val="1155CC"/>
             <w:sz w:val="24"/>
             <w:szCs w:val="24"/>
@@ -408,7 +474,7 @@
         </w:r>
         <w:r>
           <w:rPr>
-            <w:rFonts w:ascii="Times New Roman" w:eastAsia="Times New Roman" w:hAnsi="Times New Roman" w:cs="Times New Roman"/>
+            <w:rFonts w:eastAsia="Times New Roman" w:cstheme="minorHAnsi"/>
             <w:color w:val="1155CC"/>
             <w:sz w:val="24"/>
             <w:szCs w:val="24"/>
@@ -419,7 +485,7 @@
       </w:hyperlink>
       <w:r>
         <w:rPr>
-          <w:rFonts w:ascii="Times New Roman" w:eastAsia="Times New Roman" w:hAnsi="Times New Roman" w:cs="Times New Roman"/>
+          <w:rFonts w:eastAsia="Times New Roman" w:cstheme="minorHAnsi"/>
           <w:color w:val="222222"/>
           <w:sz w:val="24"/>
           <w:szCs w:val="24"/>
@@ -428,7 +494,7 @@
       </w:r>
       <w:r>
         <w:rPr>
-          <w:rFonts w:ascii="Times New Roman" w:eastAsia="Times New Roman" w:hAnsi="Times New Roman" w:cs="Times New Roman"/>
+          <w:rFonts w:eastAsia="Times New Roman" w:cstheme="minorHAnsi"/>
           <w:color w:val="222222"/>
           <w:sz w:val="24"/>
           <w:szCs w:val="24"/>
@@ -438,7 +504,7 @@
       </w:r>
       <w:r>
         <w:rPr>
-          <w:rFonts w:ascii="Times New Roman" w:eastAsia="Times New Roman" w:hAnsi="Times New Roman" w:cs="Times New Roman"/>
+          <w:rFonts w:eastAsia="Times New Roman" w:cstheme="minorHAnsi"/>
           <w:color w:val="222222"/>
           <w:sz w:val="24"/>
           <w:szCs w:val="24"/>
@@ -448,7 +514,7 @@
       </w:r>
       <w:r>
         <w:rPr>
-          <w:rFonts w:ascii="Times New Roman" w:eastAsia="Times New Roman" w:hAnsi="Times New Roman" w:cs="Times New Roman"/>
+          <w:rFonts w:eastAsia="Times New Roman" w:cstheme="minorHAnsi"/>
           <w:color w:val="222222"/>
           <w:sz w:val="24"/>
           <w:szCs w:val="24"/>
@@ -461,8 +527,9 @@
       <w:pPr>
         <w:shd w:val="clear" w:color="auto" w:fill="FFFFFF"/>
         <w:spacing w:after="200" w:line="240" w:lineRule="auto"/>
-        <w:rPr>
-          <w:rFonts w:ascii="Times New Roman" w:eastAsia="Times New Roman" w:hAnsi="Times New Roman" w:cs="Times New Roman"/>
+        <w:jc w:val="both"/>
+        <w:rPr>
+          <w:rFonts w:eastAsia="Times New Roman" w:cstheme="minorHAnsi"/>
           <w:color w:val="222222"/>
           <w:sz w:val="24"/>
           <w:szCs w:val="24"/>
@@ -470,18 +537,18 @@
       </w:pPr>
       <w:r>
         <w:rPr>
-          <w:rFonts w:ascii="Times New Roman" w:eastAsia="Times New Roman" w:hAnsi="Times New Roman" w:cs="Times New Roman"/>
-          <w:color w:val="222222"/>
-          <w:sz w:val="24"/>
-          <w:szCs w:val="24"/>
-          <w:lang w:val="en"/>
-        </w:rPr>
-        <w:t> So for the spam detection </w:t>
+          <w:rFonts w:eastAsia="Times New Roman" w:cstheme="minorHAnsi"/>
+          <w:color w:val="222222"/>
+          <w:sz w:val="24"/>
+          <w:szCs w:val="24"/>
+          <w:lang w:val="en"/>
+        </w:rPr>
+        <w:t>So for the spam detection </w:t>
       </w:r>
       <w:hyperlink r:id="rId8" w:tgtFrame="_blank" w:history="1">
         <w:r>
           <w:rPr>
-            <w:rFonts w:ascii="Times New Roman" w:eastAsia="Times New Roman" w:hAnsi="Times New Roman" w:cs="Times New Roman"/>
+            <w:rFonts w:eastAsia="Times New Roman" w:cstheme="minorHAnsi"/>
             <w:color w:val="1155CC"/>
             <w:sz w:val="24"/>
             <w:szCs w:val="24"/>
@@ -493,7 +560,7 @@
       </w:hyperlink>
       <w:r>
         <w:rPr>
-          <w:rFonts w:ascii="Times New Roman" w:eastAsia="Times New Roman" w:hAnsi="Times New Roman" w:cs="Times New Roman"/>
+          <w:rFonts w:eastAsia="Times New Roman" w:cstheme="minorHAnsi"/>
           <w:color w:val="222222"/>
           <w:sz w:val="24"/>
           <w:szCs w:val="24"/>
@@ -503,7 +570,7 @@
       </w:r>
       <w:r>
         <w:rPr>
-          <w:rFonts w:ascii="Times New Roman" w:eastAsia="Times New Roman" w:hAnsi="Times New Roman" w:cs="Times New Roman"/>
+          <w:rFonts w:eastAsia="Times New Roman" w:cstheme="minorHAnsi"/>
           <w:color w:val="222222"/>
           <w:sz w:val="24"/>
           <w:szCs w:val="24"/>
@@ -513,7 +580,7 @@
       </w:r>
       <w:r>
         <w:rPr>
-          <w:rFonts w:ascii="Times New Roman" w:eastAsia="Times New Roman" w:hAnsi="Times New Roman" w:cs="Times New Roman"/>
+          <w:rFonts w:eastAsia="Times New Roman" w:cstheme="minorHAnsi"/>
           <w:color w:val="222222"/>
           <w:sz w:val="24"/>
           <w:szCs w:val="24"/>
@@ -523,7 +590,7 @@
       </w:r>
       <w:r>
         <w:rPr>
-          <w:rFonts w:ascii="Times New Roman" w:eastAsia="Times New Roman" w:hAnsi="Times New Roman" w:cs="Times New Roman"/>
+          <w:rFonts w:eastAsia="Times New Roman" w:cstheme="minorHAnsi"/>
           <w:color w:val="222222"/>
           <w:sz w:val="24"/>
           <w:szCs w:val="24"/>
@@ -533,7 +600,7 @@
       </w:r>
       <w:r>
         <w:rPr>
-          <w:rFonts w:ascii="Times New Roman" w:eastAsia="Times New Roman" w:hAnsi="Times New Roman" w:cs="Times New Roman"/>
+          <w:rFonts w:eastAsia="Times New Roman" w:cstheme="minorHAnsi"/>
           <w:color w:val="222222"/>
           <w:sz w:val="24"/>
           <w:szCs w:val="24"/>
@@ -543,7 +610,7 @@
       </w:r>
       <w:r>
         <w:rPr>
-          <w:rFonts w:ascii="Times New Roman" w:eastAsia="Times New Roman" w:hAnsi="Times New Roman" w:cs="Times New Roman"/>
+          <w:rFonts w:eastAsia="Times New Roman" w:cstheme="minorHAnsi"/>
           <w:color w:val="222222"/>
           <w:sz w:val="24"/>
           <w:szCs w:val="24"/>
@@ -553,7 +620,7 @@
       </w:r>
       <w:r>
         <w:rPr>
-          <w:rFonts w:ascii="Times New Roman" w:eastAsia="Times New Roman" w:hAnsi="Times New Roman" w:cs="Times New Roman"/>
+          <w:rFonts w:eastAsia="Times New Roman" w:cstheme="minorHAnsi"/>
           <w:color w:val="222222"/>
           <w:sz w:val="24"/>
           <w:szCs w:val="24"/>
@@ -563,16 +630,26 @@
       </w:r>
       <w:r>
         <w:rPr>
-          <w:rFonts w:ascii="Times New Roman" w:eastAsia="Times New Roman" w:hAnsi="Times New Roman" w:cs="Times New Roman"/>
-          <w:color w:val="222222"/>
-          <w:sz w:val="24"/>
-          <w:szCs w:val="24"/>
-        </w:rPr>
-        <w:t>as spam filters is evolved to better classify spam, spammers will adapt their messages to avoid detection. Thus </w:t>
-      </w:r>
-      <w:r>
-        <w:rPr>
-          <w:rFonts w:ascii="Times New Roman" w:eastAsia="Times New Roman" w:hAnsi="Times New Roman" w:cs="Times New Roman"/>
+          <w:rFonts w:eastAsia="Times New Roman" w:cstheme="minorHAnsi"/>
+          <w:color w:val="222222"/>
+          <w:sz w:val="24"/>
+          <w:szCs w:val="24"/>
+        </w:rPr>
+        <w:t xml:space="preserve">as spam filters is evolved to better classify spam, spammers will adapt their messages to </w:t>
+      </w:r>
+      <w:r>
+        <w:rPr>
+          <w:rFonts w:eastAsia="Times New Roman" w:cstheme="minorHAnsi"/>
+          <w:color w:val="222222"/>
+          <w:sz w:val="24"/>
+          <w:szCs w:val="24"/>
+        </w:rPr>
+        <w:lastRenderedPageBreak/>
+        <w:t>avoid detection. Thus </w:t>
+      </w:r>
+      <w:r>
+        <w:rPr>
+          <w:rFonts w:eastAsia="Times New Roman" w:cstheme="minorHAnsi"/>
           <w:color w:val="222222"/>
           <w:sz w:val="24"/>
           <w:szCs w:val="24"/>
@@ -583,7 +660,7 @@
       <w:hyperlink r:id="rId9" w:tgtFrame="_blank" w:history="1">
         <w:r>
           <w:rPr>
-            <w:rFonts w:ascii="Times New Roman" w:eastAsia="Times New Roman" w:hAnsi="Times New Roman" w:cs="Times New Roman"/>
+            <w:rFonts w:eastAsia="Times New Roman" w:cstheme="minorHAnsi"/>
             <w:color w:val="1155CC"/>
             <w:sz w:val="24"/>
             <w:szCs w:val="24"/>
@@ -595,7 +672,7 @@
       </w:hyperlink>
       <w:r>
         <w:rPr>
-          <w:rFonts w:ascii="Times New Roman" w:eastAsia="Times New Roman" w:hAnsi="Times New Roman" w:cs="Times New Roman"/>
+          <w:rFonts w:eastAsia="Times New Roman" w:cstheme="minorHAnsi"/>
           <w:color w:val="222222"/>
           <w:sz w:val="24"/>
           <w:szCs w:val="24"/>
@@ -605,7 +682,7 @@
       </w:r>
       <w:r>
         <w:rPr>
-          <w:rFonts w:ascii="Times New Roman" w:eastAsia="Times New Roman" w:hAnsi="Times New Roman" w:cs="Times New Roman"/>
+          <w:rFonts w:eastAsia="Times New Roman" w:cstheme="minorHAnsi"/>
           <w:color w:val="222222"/>
           <w:sz w:val="24"/>
           <w:szCs w:val="24"/>
@@ -614,7 +691,7 @@
       </w:r>
       <w:r>
         <w:rPr>
-          <w:rFonts w:ascii="Times New Roman" w:eastAsia="Times New Roman" w:hAnsi="Times New Roman" w:cs="Times New Roman"/>
+          <w:rFonts w:eastAsia="Times New Roman" w:cstheme="minorHAnsi"/>
           <w:color w:val="222222"/>
           <w:sz w:val="24"/>
           <w:szCs w:val="24"/>
@@ -624,26 +701,56 @@
       </w:r>
       <w:r>
         <w:rPr>
-          <w:rFonts w:ascii="Times New Roman" w:eastAsia="Times New Roman" w:hAnsi="Times New Roman" w:cs="Times New Roman"/>
-          <w:color w:val="222222"/>
-          <w:sz w:val="24"/>
-          <w:szCs w:val="24"/>
-        </w:rPr>
-        <w:t xml:space="preserve">as statistical spam filters began to learn that words like ‘offer’ mostly occur in spam, and starts to think  ‘offer’ as ‘spam-rule’, spammers began to obfuscate them with spaces and punctuation, such as ‘o.f.f.e.r’. The regular expression for ‘offer’ fails over ‘o.f.f.e.r’ </w:t>
-      </w:r>
-      <w:r>
-        <w:rPr>
-          <w:rFonts w:ascii="Times New Roman" w:eastAsia="Times New Roman" w:hAnsi="Times New Roman" w:cs="Times New Roman"/>
-          <w:color w:val="222222"/>
-          <w:sz w:val="24"/>
-          <w:szCs w:val="24"/>
-        </w:rPr>
-        <w:lastRenderedPageBreak/>
-        <w:t>thus the spam</w:t>
-      </w:r>
-      <w:r>
-        <w:rPr>
-          <w:rFonts w:ascii="Times New Roman" w:eastAsia="Times New Roman" w:hAnsi="Times New Roman" w:cs="Times New Roman"/>
+          <w:rFonts w:eastAsia="Times New Roman" w:cstheme="minorHAnsi"/>
+          <w:color w:val="222222"/>
+          <w:sz w:val="24"/>
+          <w:szCs w:val="24"/>
+        </w:rPr>
+        <w:t>as statistical spam filters began to learn that words like ‘offer’ mostly occur in spam, and starts to think  ‘offer’ as ‘spam-rule’, spammers began to obfuscate them with spaces and punctuation, such as ‘</w:t>
+      </w:r>
+      <w:proofErr w:type="spellStart"/>
+      <w:r>
+        <w:rPr>
+          <w:rFonts w:eastAsia="Times New Roman" w:cstheme="minorHAnsi"/>
+          <w:color w:val="222222"/>
+          <w:sz w:val="24"/>
+          <w:szCs w:val="24"/>
+        </w:rPr>
+        <w:t>o.f.f.e.r</w:t>
+      </w:r>
+      <w:proofErr w:type="spellEnd"/>
+      <w:r>
+        <w:rPr>
+          <w:rFonts w:eastAsia="Times New Roman" w:cstheme="minorHAnsi"/>
+          <w:color w:val="222222"/>
+          <w:sz w:val="24"/>
+          <w:szCs w:val="24"/>
+        </w:rPr>
+        <w:t>’. The regular expression for ‘offer’ fails over ‘</w:t>
+      </w:r>
+      <w:proofErr w:type="spellStart"/>
+      <w:r>
+        <w:rPr>
+          <w:rFonts w:eastAsia="Times New Roman" w:cstheme="minorHAnsi"/>
+          <w:color w:val="222222"/>
+          <w:sz w:val="24"/>
+          <w:szCs w:val="24"/>
+        </w:rPr>
+        <w:t>o.f.f.e.r</w:t>
+      </w:r>
+      <w:proofErr w:type="spellEnd"/>
+      <w:r>
+        <w:rPr>
+          <w:rFonts w:eastAsia="Times New Roman" w:cstheme="minorHAnsi"/>
+          <w:color w:val="222222"/>
+          <w:sz w:val="24"/>
+          <w:szCs w:val="24"/>
+        </w:rPr>
+        <w:t>’ thus the spam</w:t>
+      </w:r>
+      <w:r>
+        <w:rPr>
+          <w:rFonts w:eastAsia="Times New Roman" w:cstheme="minorHAnsi"/>
           <w:color w:val="222222"/>
           <w:sz w:val="24"/>
           <w:szCs w:val="24"/>
@@ -652,7 +759,7 @@
       </w:r>
       <w:r>
         <w:rPr>
-          <w:rFonts w:ascii="Times New Roman" w:eastAsia="Times New Roman" w:hAnsi="Times New Roman" w:cs="Times New Roman"/>
+          <w:rFonts w:eastAsia="Times New Roman" w:cstheme="minorHAnsi"/>
           <w:color w:val="222222"/>
           <w:sz w:val="24"/>
           <w:szCs w:val="24"/>
@@ -661,7 +768,7 @@
       </w:r>
       <w:r>
         <w:rPr>
-          <w:rFonts w:ascii="Times New Roman" w:eastAsia="Times New Roman" w:hAnsi="Times New Roman" w:cs="Times New Roman"/>
+          <w:rFonts w:eastAsia="Times New Roman" w:cstheme="minorHAnsi"/>
           <w:color w:val="222222"/>
           <w:sz w:val="24"/>
           <w:szCs w:val="24"/>
@@ -671,7 +778,7 @@
       </w:r>
       <w:r>
         <w:rPr>
-          <w:rFonts w:ascii="Times New Roman" w:eastAsia="Times New Roman" w:hAnsi="Times New Roman" w:cs="Times New Roman"/>
+          <w:rFonts w:eastAsia="Times New Roman" w:cstheme="minorHAnsi"/>
           <w:color w:val="222222"/>
           <w:sz w:val="24"/>
           <w:szCs w:val="24"/>
@@ -681,18 +788,62 @@
       </w:r>
       <w:r>
         <w:rPr>
-          <w:rFonts w:ascii="Times New Roman" w:eastAsia="Times New Roman" w:hAnsi="Times New Roman" w:cs="Times New Roman"/>
-          <w:color w:val="222222"/>
-          <w:sz w:val="24"/>
-          <w:szCs w:val="24"/>
-          <w:lang w:val="en"/>
-        </w:rPr>
-        <w:t>nstead of using "Low Mortgage Rates" in subject line, spammers might use "Low Mort!gage Rat-es. The developers of </w:t>
+          <w:rFonts w:eastAsia="Times New Roman" w:cstheme="minorHAnsi"/>
+          <w:color w:val="222222"/>
+          <w:sz w:val="24"/>
+          <w:szCs w:val="24"/>
+          <w:lang w:val="en"/>
+        </w:rPr>
+        <w:t xml:space="preserve">nstead of using "Low Mortgage Rates" in subject line, spammers might use "Low </w:t>
+      </w:r>
+      <w:proofErr w:type="spellStart"/>
+      <w:r>
+        <w:rPr>
+          <w:rFonts w:eastAsia="Times New Roman" w:cstheme="minorHAnsi"/>
+          <w:color w:val="222222"/>
+          <w:sz w:val="24"/>
+          <w:szCs w:val="24"/>
+          <w:lang w:val="en"/>
+        </w:rPr>
+        <w:t>Mort!gage</w:t>
+      </w:r>
+      <w:proofErr w:type="spellEnd"/>
+      <w:r>
+        <w:rPr>
+          <w:rFonts w:eastAsia="Times New Roman" w:cstheme="minorHAnsi"/>
+          <w:color w:val="222222"/>
+          <w:sz w:val="24"/>
+          <w:szCs w:val="24"/>
+          <w:lang w:val="en"/>
+        </w:rPr>
+        <w:t xml:space="preserve"> Rat-</w:t>
+      </w:r>
+      <w:proofErr w:type="spellStart"/>
+      <w:r>
+        <w:rPr>
+          <w:rFonts w:eastAsia="Times New Roman" w:cstheme="minorHAnsi"/>
+          <w:color w:val="222222"/>
+          <w:sz w:val="24"/>
+          <w:szCs w:val="24"/>
+          <w:lang w:val="en"/>
+        </w:rPr>
+        <w:t>es</w:t>
+      </w:r>
+      <w:proofErr w:type="spellEnd"/>
+      <w:r>
+        <w:rPr>
+          <w:rFonts w:eastAsia="Times New Roman" w:cstheme="minorHAnsi"/>
+          <w:color w:val="222222"/>
+          <w:sz w:val="24"/>
+          <w:szCs w:val="24"/>
+          <w:lang w:val="en"/>
+        </w:rPr>
+        <w:t>. The developers of </w:t>
       </w:r>
       <w:hyperlink r:id="rId10" w:tgtFrame="_blank" w:history="1">
         <w:r>
           <w:rPr>
-            <w:rFonts w:ascii="Times New Roman" w:eastAsia="Times New Roman" w:hAnsi="Times New Roman" w:cs="Times New Roman"/>
+            <w:rFonts w:eastAsia="Times New Roman" w:cstheme="minorHAnsi"/>
             <w:color w:val="1155CC"/>
             <w:sz w:val="24"/>
             <w:szCs w:val="24"/>
@@ -704,7 +855,7 @@
       </w:hyperlink>
       <w:r>
         <w:rPr>
-          <w:rFonts w:ascii="Times New Roman" w:eastAsia="Times New Roman" w:hAnsi="Times New Roman" w:cs="Times New Roman"/>
+          <w:rFonts w:eastAsia="Times New Roman" w:cstheme="minorHAnsi"/>
           <w:color w:val="222222"/>
           <w:sz w:val="24"/>
           <w:szCs w:val="24"/>
@@ -714,7 +865,7 @@
       </w:r>
       <w:r>
         <w:rPr>
-          <w:rFonts w:ascii="Times New Roman" w:eastAsia="Times New Roman" w:hAnsi="Times New Roman" w:cs="Times New Roman"/>
+          <w:rFonts w:eastAsia="Times New Roman" w:cstheme="minorHAnsi"/>
           <w:color w:val="222222"/>
           <w:sz w:val="24"/>
           <w:szCs w:val="24"/>
@@ -724,7 +875,7 @@
       </w:r>
       <w:r>
         <w:rPr>
-          <w:rFonts w:ascii="Times New Roman" w:eastAsia="Times New Roman" w:hAnsi="Times New Roman" w:cs="Times New Roman"/>
+          <w:rFonts w:eastAsia="Times New Roman" w:cstheme="minorHAnsi"/>
           <w:color w:val="222222"/>
           <w:sz w:val="24"/>
           <w:szCs w:val="24"/>
@@ -734,7 +885,7 @@
       </w:r>
       <w:r>
         <w:rPr>
-          <w:rFonts w:ascii="Times New Roman" w:eastAsia="Times New Roman" w:hAnsi="Times New Roman" w:cs="Times New Roman"/>
+          <w:rFonts w:eastAsia="Times New Roman" w:cstheme="minorHAnsi"/>
           <w:color w:val="222222"/>
           <w:sz w:val="24"/>
           <w:szCs w:val="24"/>
@@ -744,21 +895,110 @@
       </w:r>
       <w:r>
         <w:rPr>
-          <w:rFonts w:ascii="Times New Roman" w:eastAsia="Times New Roman" w:hAnsi="Times New Roman" w:cs="Times New Roman"/>
-          <w:color w:val="222222"/>
-          <w:sz w:val="24"/>
-          <w:szCs w:val="24"/>
-          <w:lang w:val="en"/>
-        </w:rPr>
-        <w:t xml:space="preserve"> also use the technique of "composite" words it concatenates small number of words to form longer words.  Examples of such words are “freepictures”, “downloadvideo”, “freemp3”, etc. Thus even if the rules asks filter to look for “free” as spam, the word “freemp3” would not get captured as spam.  While studying the spam attacks, developers made an observation that spammers love to SHOUT about their wares. They even make a combination of lower and upper case letters to pass the statistical filter. For example, SpAm and sPaM might not be comparative for a statistical filter thus these can be used by spammers to successfully pass the filter. Another interesting observation made by developers is that to try and avoid simple filtering system spammers will often transpose letters in words or even miss out the vowels. The human brain is amazing. It can read text even when it’s seriously obfuscated. Let’s look at an example:</w:t>
+          <w:rFonts w:eastAsia="Times New Roman" w:cstheme="minorHAnsi"/>
+          <w:color w:val="222222"/>
+          <w:sz w:val="24"/>
+          <w:szCs w:val="24"/>
+          <w:lang w:val="en"/>
+        </w:rPr>
+        <w:t xml:space="preserve"> also use the technique of "composite" words it concatenates small number of words to form longer words.  Examples of such words are “</w:t>
+      </w:r>
+      <w:proofErr w:type="spellStart"/>
+      <w:r>
+        <w:rPr>
+          <w:rFonts w:eastAsia="Times New Roman" w:cstheme="minorHAnsi"/>
+          <w:color w:val="222222"/>
+          <w:sz w:val="24"/>
+          <w:szCs w:val="24"/>
+          <w:lang w:val="en"/>
+        </w:rPr>
+        <w:t>freepictures</w:t>
+      </w:r>
+      <w:proofErr w:type="spellEnd"/>
+      <w:r>
+        <w:rPr>
+          <w:rFonts w:eastAsia="Times New Roman" w:cstheme="minorHAnsi"/>
+          <w:color w:val="222222"/>
+          <w:sz w:val="24"/>
+          <w:szCs w:val="24"/>
+          <w:lang w:val="en"/>
+        </w:rPr>
+        <w:t>”, “</w:t>
+      </w:r>
+      <w:proofErr w:type="spellStart"/>
+      <w:r>
+        <w:rPr>
+          <w:rFonts w:eastAsia="Times New Roman" w:cstheme="minorHAnsi"/>
+          <w:color w:val="222222"/>
+          <w:sz w:val="24"/>
+          <w:szCs w:val="24"/>
+          <w:lang w:val="en"/>
+        </w:rPr>
+        <w:t>downloadvideo</w:t>
+      </w:r>
+      <w:proofErr w:type="spellEnd"/>
+      <w:r>
+        <w:rPr>
+          <w:rFonts w:eastAsia="Times New Roman" w:cstheme="minorHAnsi"/>
+          <w:color w:val="222222"/>
+          <w:sz w:val="24"/>
+          <w:szCs w:val="24"/>
+          <w:lang w:val="en"/>
+        </w:rPr>
+        <w:t>”, “freemp3”, etc. Thus even if the rules asks filter to look for “free” as spam, the word “freemp3” would not get captured as spam.  While studying the spam attacks, developers made an observation that spammers love to SHOUT about their wares. They even make a combination of lower and upper case letters to pass the statistical filter. For example, </w:t>
+      </w:r>
+      <w:proofErr w:type="spellStart"/>
+      <w:r>
+        <w:rPr>
+          <w:rFonts w:eastAsia="Times New Roman" w:cstheme="minorHAnsi"/>
+          <w:color w:val="222222"/>
+          <w:sz w:val="24"/>
+          <w:szCs w:val="24"/>
+          <w:lang w:val="en"/>
+        </w:rPr>
+        <w:t>SpAm</w:t>
+      </w:r>
+      <w:proofErr w:type="spellEnd"/>
+      <w:r>
+        <w:rPr>
+          <w:rFonts w:eastAsia="Times New Roman" w:cstheme="minorHAnsi"/>
+          <w:color w:val="222222"/>
+          <w:sz w:val="24"/>
+          <w:szCs w:val="24"/>
+          <w:lang w:val="en"/>
+        </w:rPr>
+        <w:t> and </w:t>
+      </w:r>
+      <w:proofErr w:type="spellStart"/>
+      <w:r>
+        <w:rPr>
+          <w:rFonts w:eastAsia="Times New Roman" w:cstheme="minorHAnsi"/>
+          <w:color w:val="222222"/>
+          <w:sz w:val="24"/>
+          <w:szCs w:val="24"/>
+          <w:lang w:val="en"/>
+        </w:rPr>
+        <w:t>sPaM</w:t>
+      </w:r>
+      <w:proofErr w:type="spellEnd"/>
+      <w:r>
+        <w:rPr>
+          <w:rFonts w:eastAsia="Times New Roman" w:cstheme="minorHAnsi"/>
+          <w:color w:val="222222"/>
+          <w:sz w:val="24"/>
+          <w:szCs w:val="24"/>
+          <w:lang w:val="en"/>
+        </w:rPr>
+        <w:t> might not be comparative for a statistical filter thus these can be used by spammers to successfully pass the filter. Another interesting observation made by developers is that to try and avoid simple filtering system spammers will often transpose letters in words or even miss out the vowels. The human brain is amazing. It can read text even when it’s seriously obfuscated. Let’s look at an example:</w:t>
       </w:r>
     </w:p>
     <w:p>
       <w:pPr>
         <w:shd w:val="clear" w:color="auto" w:fill="FFFFFF"/>
         <w:spacing w:after="200" w:line="240" w:lineRule="auto"/>
-        <w:rPr>
-          <w:rFonts w:ascii="Times New Roman" w:eastAsia="Times New Roman" w:hAnsi="Times New Roman" w:cs="Times New Roman"/>
+        <w:jc w:val="both"/>
+        <w:rPr>
+          <w:rFonts w:eastAsia="Times New Roman" w:cstheme="minorHAnsi"/>
           <w:color w:val="222222"/>
           <w:sz w:val="24"/>
           <w:szCs w:val="24"/>
@@ -766,7 +1006,7 @@
       </w:pPr>
       <w:r>
         <w:rPr>
-          <w:rFonts w:ascii="Times New Roman" w:eastAsia="Times New Roman" w:hAnsi="Times New Roman" w:cs="Times New Roman"/>
+          <w:rFonts w:eastAsia="Times New Roman" w:cstheme="minorHAnsi"/>
           <w:color w:val="222222"/>
           <w:sz w:val="24"/>
           <w:szCs w:val="24"/>
@@ -779,8 +1019,9 @@
       <w:pPr>
         <w:shd w:val="clear" w:color="auto" w:fill="FFFFFF"/>
         <w:spacing w:after="200" w:line="240" w:lineRule="auto"/>
-        <w:rPr>
-          <w:rFonts w:ascii="Times New Roman" w:eastAsia="Times New Roman" w:hAnsi="Times New Roman" w:cs="Times New Roman"/>
+        <w:jc w:val="both"/>
+        <w:rPr>
+          <w:rFonts w:eastAsia="Times New Roman" w:cstheme="minorHAnsi"/>
           <w:color w:val="222222"/>
           <w:sz w:val="24"/>
           <w:szCs w:val="24"/>
@@ -788,21 +1029,858 @@
       </w:pPr>
       <w:r>
         <w:rPr>
-          <w:rFonts w:ascii="Times New Roman" w:eastAsia="Times New Roman" w:hAnsi="Times New Roman" w:cs="Times New Roman"/>
-          <w:color w:val="222222"/>
-          <w:sz w:val="24"/>
-          <w:szCs w:val="24"/>
-          <w:lang w:val="en"/>
-        </w:rPr>
-        <w:t>“Aoccdrnig to a rscheearch at Cmabrigde Uinervtisy, it deosn’t mttaer in waht oredr theltteers in a wrod are, the olny iprmoetnt tihng is taht the frist and lsat ltteer be at therghit pclae. The rset can be a toatl mses and you can sitll raed it wouthit porbelm. Tihs is bcuseae the huamn mnid deos not raed ervey lteter by istlef, but the wrod as a wlohe.”</w:t>
+          <w:rFonts w:eastAsia="Times New Roman" w:cstheme="minorHAnsi"/>
+          <w:color w:val="222222"/>
+          <w:sz w:val="24"/>
+          <w:szCs w:val="24"/>
+          <w:lang w:val="en"/>
+        </w:rPr>
+        <w:t>“</w:t>
+      </w:r>
+      <w:proofErr w:type="spellStart"/>
+      <w:r>
+        <w:rPr>
+          <w:rFonts w:eastAsia="Times New Roman" w:cstheme="minorHAnsi"/>
+          <w:color w:val="222222"/>
+          <w:sz w:val="24"/>
+          <w:szCs w:val="24"/>
+          <w:lang w:val="en"/>
+        </w:rPr>
+        <w:t>Aoccdrnig</w:t>
+      </w:r>
+      <w:proofErr w:type="spellEnd"/>
+      <w:r>
+        <w:rPr>
+          <w:rFonts w:eastAsia="Times New Roman" w:cstheme="minorHAnsi"/>
+          <w:color w:val="222222"/>
+          <w:sz w:val="24"/>
+          <w:szCs w:val="24"/>
+          <w:lang w:val="en"/>
+        </w:rPr>
+        <w:t xml:space="preserve"> to </w:t>
+      </w:r>
+      <w:proofErr w:type="gramStart"/>
+      <w:r>
+        <w:rPr>
+          <w:rFonts w:eastAsia="Times New Roman" w:cstheme="minorHAnsi"/>
+          <w:color w:val="222222"/>
+          <w:sz w:val="24"/>
+          <w:szCs w:val="24"/>
+          <w:lang w:val="en"/>
+        </w:rPr>
+        <w:t>a</w:t>
+      </w:r>
+      <w:proofErr w:type="gramEnd"/>
+      <w:r>
+        <w:rPr>
+          <w:rFonts w:eastAsia="Times New Roman" w:cstheme="minorHAnsi"/>
+          <w:color w:val="222222"/>
+          <w:sz w:val="24"/>
+          <w:szCs w:val="24"/>
+          <w:lang w:val="en"/>
+        </w:rPr>
+        <w:t xml:space="preserve"> </w:t>
+      </w:r>
+      <w:proofErr w:type="spellStart"/>
+      <w:r>
+        <w:rPr>
+          <w:rFonts w:eastAsia="Times New Roman" w:cstheme="minorHAnsi"/>
+          <w:color w:val="222222"/>
+          <w:sz w:val="24"/>
+          <w:szCs w:val="24"/>
+          <w:lang w:val="en"/>
+        </w:rPr>
+        <w:t>rscheearch</w:t>
+      </w:r>
+      <w:proofErr w:type="spellEnd"/>
+      <w:r>
+        <w:rPr>
+          <w:rFonts w:eastAsia="Times New Roman" w:cstheme="minorHAnsi"/>
+          <w:color w:val="222222"/>
+          <w:sz w:val="24"/>
+          <w:szCs w:val="24"/>
+          <w:lang w:val="en"/>
+        </w:rPr>
+        <w:t xml:space="preserve"> at </w:t>
+      </w:r>
+      <w:proofErr w:type="spellStart"/>
+      <w:r>
+        <w:rPr>
+          <w:rFonts w:eastAsia="Times New Roman" w:cstheme="minorHAnsi"/>
+          <w:color w:val="222222"/>
+          <w:sz w:val="24"/>
+          <w:szCs w:val="24"/>
+          <w:lang w:val="en"/>
+        </w:rPr>
+        <w:t>Cmabrigde</w:t>
+      </w:r>
+      <w:proofErr w:type="spellEnd"/>
+      <w:r>
+        <w:rPr>
+          <w:rFonts w:eastAsia="Times New Roman" w:cstheme="minorHAnsi"/>
+          <w:color w:val="222222"/>
+          <w:sz w:val="24"/>
+          <w:szCs w:val="24"/>
+          <w:lang w:val="en"/>
+        </w:rPr>
+        <w:t xml:space="preserve"> </w:t>
+      </w:r>
+      <w:proofErr w:type="spellStart"/>
+      <w:r>
+        <w:rPr>
+          <w:rFonts w:eastAsia="Times New Roman" w:cstheme="minorHAnsi"/>
+          <w:color w:val="222222"/>
+          <w:sz w:val="24"/>
+          <w:szCs w:val="24"/>
+          <w:lang w:val="en"/>
+        </w:rPr>
+        <w:t>Uinervtisy</w:t>
+      </w:r>
+      <w:proofErr w:type="spellEnd"/>
+      <w:r>
+        <w:rPr>
+          <w:rFonts w:eastAsia="Times New Roman" w:cstheme="minorHAnsi"/>
+          <w:color w:val="222222"/>
+          <w:sz w:val="24"/>
+          <w:szCs w:val="24"/>
+          <w:lang w:val="en"/>
+        </w:rPr>
+        <w:t xml:space="preserve">, it </w:t>
+      </w:r>
+      <w:proofErr w:type="spellStart"/>
+      <w:r>
+        <w:rPr>
+          <w:rFonts w:eastAsia="Times New Roman" w:cstheme="minorHAnsi"/>
+          <w:color w:val="222222"/>
+          <w:sz w:val="24"/>
+          <w:szCs w:val="24"/>
+          <w:lang w:val="en"/>
+        </w:rPr>
+        <w:t>deosn’t</w:t>
+      </w:r>
+      <w:proofErr w:type="spellEnd"/>
+      <w:r>
+        <w:rPr>
+          <w:rFonts w:eastAsia="Times New Roman" w:cstheme="minorHAnsi"/>
+          <w:color w:val="222222"/>
+          <w:sz w:val="24"/>
+          <w:szCs w:val="24"/>
+          <w:lang w:val="en"/>
+        </w:rPr>
+        <w:t xml:space="preserve"> </w:t>
+      </w:r>
+      <w:proofErr w:type="spellStart"/>
+      <w:r>
+        <w:rPr>
+          <w:rFonts w:eastAsia="Times New Roman" w:cstheme="minorHAnsi"/>
+          <w:color w:val="222222"/>
+          <w:sz w:val="24"/>
+          <w:szCs w:val="24"/>
+          <w:lang w:val="en"/>
+        </w:rPr>
+        <w:t>mttaer</w:t>
+      </w:r>
+      <w:proofErr w:type="spellEnd"/>
+      <w:r>
+        <w:rPr>
+          <w:rFonts w:eastAsia="Times New Roman" w:cstheme="minorHAnsi"/>
+          <w:color w:val="222222"/>
+          <w:sz w:val="24"/>
+          <w:szCs w:val="24"/>
+          <w:lang w:val="en"/>
+        </w:rPr>
+        <w:t xml:space="preserve"> in </w:t>
+      </w:r>
+      <w:proofErr w:type="spellStart"/>
+      <w:r>
+        <w:rPr>
+          <w:rFonts w:eastAsia="Times New Roman" w:cstheme="minorHAnsi"/>
+          <w:color w:val="222222"/>
+          <w:sz w:val="24"/>
+          <w:szCs w:val="24"/>
+          <w:lang w:val="en"/>
+        </w:rPr>
+        <w:t>waht</w:t>
+      </w:r>
+      <w:proofErr w:type="spellEnd"/>
+      <w:r>
+        <w:rPr>
+          <w:rFonts w:eastAsia="Times New Roman" w:cstheme="minorHAnsi"/>
+          <w:color w:val="222222"/>
+          <w:sz w:val="24"/>
+          <w:szCs w:val="24"/>
+          <w:lang w:val="en"/>
+        </w:rPr>
+        <w:t xml:space="preserve"> </w:t>
+      </w:r>
+      <w:proofErr w:type="spellStart"/>
+      <w:r>
+        <w:rPr>
+          <w:rFonts w:eastAsia="Times New Roman" w:cstheme="minorHAnsi"/>
+          <w:color w:val="222222"/>
+          <w:sz w:val="24"/>
+          <w:szCs w:val="24"/>
+          <w:lang w:val="en"/>
+        </w:rPr>
+        <w:t>oredr</w:t>
+      </w:r>
+      <w:proofErr w:type="spellEnd"/>
+      <w:r>
+        <w:rPr>
+          <w:rFonts w:eastAsia="Times New Roman" w:cstheme="minorHAnsi"/>
+          <w:color w:val="222222"/>
+          <w:sz w:val="24"/>
+          <w:szCs w:val="24"/>
+          <w:lang w:val="en"/>
+        </w:rPr>
+        <w:t xml:space="preserve"> </w:t>
+      </w:r>
+      <w:proofErr w:type="spellStart"/>
+      <w:r>
+        <w:rPr>
+          <w:rFonts w:eastAsia="Times New Roman" w:cstheme="minorHAnsi"/>
+          <w:color w:val="222222"/>
+          <w:sz w:val="24"/>
+          <w:szCs w:val="24"/>
+          <w:lang w:val="en"/>
+        </w:rPr>
+        <w:t>theltteers</w:t>
+      </w:r>
+      <w:proofErr w:type="spellEnd"/>
+      <w:r>
+        <w:rPr>
+          <w:rFonts w:eastAsia="Times New Roman" w:cstheme="minorHAnsi"/>
+          <w:color w:val="222222"/>
+          <w:sz w:val="24"/>
+          <w:szCs w:val="24"/>
+          <w:lang w:val="en"/>
+        </w:rPr>
+        <w:t xml:space="preserve"> in a </w:t>
+      </w:r>
+      <w:proofErr w:type="spellStart"/>
+      <w:r>
+        <w:rPr>
+          <w:rFonts w:eastAsia="Times New Roman" w:cstheme="minorHAnsi"/>
+          <w:color w:val="222222"/>
+          <w:sz w:val="24"/>
+          <w:szCs w:val="24"/>
+          <w:lang w:val="en"/>
+        </w:rPr>
+        <w:t>wrod</w:t>
+      </w:r>
+      <w:proofErr w:type="spellEnd"/>
+      <w:r>
+        <w:rPr>
+          <w:rFonts w:eastAsia="Times New Roman" w:cstheme="minorHAnsi"/>
+          <w:color w:val="222222"/>
+          <w:sz w:val="24"/>
+          <w:szCs w:val="24"/>
+          <w:lang w:val="en"/>
+        </w:rPr>
+        <w:t xml:space="preserve"> are, the </w:t>
+      </w:r>
+      <w:proofErr w:type="spellStart"/>
+      <w:r>
+        <w:rPr>
+          <w:rFonts w:eastAsia="Times New Roman" w:cstheme="minorHAnsi"/>
+          <w:color w:val="222222"/>
+          <w:sz w:val="24"/>
+          <w:szCs w:val="24"/>
+          <w:lang w:val="en"/>
+        </w:rPr>
+        <w:t>olny</w:t>
+      </w:r>
+      <w:proofErr w:type="spellEnd"/>
+      <w:r>
+        <w:rPr>
+          <w:rFonts w:eastAsia="Times New Roman" w:cstheme="minorHAnsi"/>
+          <w:color w:val="222222"/>
+          <w:sz w:val="24"/>
+          <w:szCs w:val="24"/>
+          <w:lang w:val="en"/>
+        </w:rPr>
+        <w:t xml:space="preserve"> </w:t>
+      </w:r>
+      <w:proofErr w:type="spellStart"/>
+      <w:r>
+        <w:rPr>
+          <w:rFonts w:eastAsia="Times New Roman" w:cstheme="minorHAnsi"/>
+          <w:color w:val="222222"/>
+          <w:sz w:val="24"/>
+          <w:szCs w:val="24"/>
+          <w:lang w:val="en"/>
+        </w:rPr>
+        <w:t>iprmoetnt</w:t>
+      </w:r>
+      <w:proofErr w:type="spellEnd"/>
+      <w:r>
+        <w:rPr>
+          <w:rFonts w:eastAsia="Times New Roman" w:cstheme="minorHAnsi"/>
+          <w:color w:val="222222"/>
+          <w:sz w:val="24"/>
+          <w:szCs w:val="24"/>
+          <w:lang w:val="en"/>
+        </w:rPr>
+        <w:t xml:space="preserve"> </w:t>
+      </w:r>
+      <w:proofErr w:type="spellStart"/>
+      <w:r>
+        <w:rPr>
+          <w:rFonts w:eastAsia="Times New Roman" w:cstheme="minorHAnsi"/>
+          <w:color w:val="222222"/>
+          <w:sz w:val="24"/>
+          <w:szCs w:val="24"/>
+          <w:lang w:val="en"/>
+        </w:rPr>
+        <w:t>tihng</w:t>
+      </w:r>
+      <w:proofErr w:type="spellEnd"/>
+      <w:r>
+        <w:rPr>
+          <w:rFonts w:eastAsia="Times New Roman" w:cstheme="minorHAnsi"/>
+          <w:color w:val="222222"/>
+          <w:sz w:val="24"/>
+          <w:szCs w:val="24"/>
+          <w:lang w:val="en"/>
+        </w:rPr>
+        <w:t xml:space="preserve"> is </w:t>
+      </w:r>
+      <w:proofErr w:type="spellStart"/>
+      <w:r>
+        <w:rPr>
+          <w:rFonts w:eastAsia="Times New Roman" w:cstheme="minorHAnsi"/>
+          <w:color w:val="222222"/>
+          <w:sz w:val="24"/>
+          <w:szCs w:val="24"/>
+          <w:lang w:val="en"/>
+        </w:rPr>
+        <w:t>taht</w:t>
+      </w:r>
+      <w:proofErr w:type="spellEnd"/>
+      <w:r>
+        <w:rPr>
+          <w:rFonts w:eastAsia="Times New Roman" w:cstheme="minorHAnsi"/>
+          <w:color w:val="222222"/>
+          <w:sz w:val="24"/>
+          <w:szCs w:val="24"/>
+          <w:lang w:val="en"/>
+        </w:rPr>
+        <w:t xml:space="preserve"> the </w:t>
+      </w:r>
+      <w:proofErr w:type="spellStart"/>
+      <w:r>
+        <w:rPr>
+          <w:rFonts w:eastAsia="Times New Roman" w:cstheme="minorHAnsi"/>
+          <w:color w:val="222222"/>
+          <w:sz w:val="24"/>
+          <w:szCs w:val="24"/>
+          <w:lang w:val="en"/>
+        </w:rPr>
+        <w:t>frist</w:t>
+      </w:r>
+      <w:proofErr w:type="spellEnd"/>
+      <w:r>
+        <w:rPr>
+          <w:rFonts w:eastAsia="Times New Roman" w:cstheme="minorHAnsi"/>
+          <w:color w:val="222222"/>
+          <w:sz w:val="24"/>
+          <w:szCs w:val="24"/>
+          <w:lang w:val="en"/>
+        </w:rPr>
+        <w:t xml:space="preserve"> and </w:t>
+      </w:r>
+      <w:proofErr w:type="spellStart"/>
+      <w:r>
+        <w:rPr>
+          <w:rFonts w:eastAsia="Times New Roman" w:cstheme="minorHAnsi"/>
+          <w:color w:val="222222"/>
+          <w:sz w:val="24"/>
+          <w:szCs w:val="24"/>
+          <w:lang w:val="en"/>
+        </w:rPr>
+        <w:t>lsat</w:t>
+      </w:r>
+      <w:proofErr w:type="spellEnd"/>
+      <w:r>
+        <w:rPr>
+          <w:rFonts w:eastAsia="Times New Roman" w:cstheme="minorHAnsi"/>
+          <w:color w:val="222222"/>
+          <w:sz w:val="24"/>
+          <w:szCs w:val="24"/>
+          <w:lang w:val="en"/>
+        </w:rPr>
+        <w:t xml:space="preserve"> </w:t>
+      </w:r>
+      <w:proofErr w:type="spellStart"/>
+      <w:r>
+        <w:rPr>
+          <w:rFonts w:eastAsia="Times New Roman" w:cstheme="minorHAnsi"/>
+          <w:color w:val="222222"/>
+          <w:sz w:val="24"/>
+          <w:szCs w:val="24"/>
+          <w:lang w:val="en"/>
+        </w:rPr>
+        <w:t>ltteer</w:t>
+      </w:r>
+      <w:proofErr w:type="spellEnd"/>
+      <w:r>
+        <w:rPr>
+          <w:rFonts w:eastAsia="Times New Roman" w:cstheme="minorHAnsi"/>
+          <w:color w:val="222222"/>
+          <w:sz w:val="24"/>
+          <w:szCs w:val="24"/>
+          <w:lang w:val="en"/>
+        </w:rPr>
+        <w:t xml:space="preserve"> be at </w:t>
+      </w:r>
+      <w:proofErr w:type="spellStart"/>
+      <w:r>
+        <w:rPr>
+          <w:rFonts w:eastAsia="Times New Roman" w:cstheme="minorHAnsi"/>
+          <w:color w:val="222222"/>
+          <w:sz w:val="24"/>
+          <w:szCs w:val="24"/>
+          <w:lang w:val="en"/>
+        </w:rPr>
+        <w:t>therghit</w:t>
+      </w:r>
+      <w:proofErr w:type="spellEnd"/>
+      <w:r>
+        <w:rPr>
+          <w:rFonts w:eastAsia="Times New Roman" w:cstheme="minorHAnsi"/>
+          <w:color w:val="222222"/>
+          <w:sz w:val="24"/>
+          <w:szCs w:val="24"/>
+          <w:lang w:val="en"/>
+        </w:rPr>
+        <w:t xml:space="preserve"> </w:t>
+      </w:r>
+      <w:proofErr w:type="spellStart"/>
+      <w:r>
+        <w:rPr>
+          <w:rFonts w:eastAsia="Times New Roman" w:cstheme="minorHAnsi"/>
+          <w:color w:val="222222"/>
+          <w:sz w:val="24"/>
+          <w:szCs w:val="24"/>
+          <w:lang w:val="en"/>
+        </w:rPr>
+        <w:t>pclae</w:t>
+      </w:r>
+      <w:proofErr w:type="spellEnd"/>
+      <w:r>
+        <w:rPr>
+          <w:rFonts w:eastAsia="Times New Roman" w:cstheme="minorHAnsi"/>
+          <w:color w:val="222222"/>
+          <w:sz w:val="24"/>
+          <w:szCs w:val="24"/>
+          <w:lang w:val="en"/>
+        </w:rPr>
+        <w:t xml:space="preserve">. The </w:t>
+      </w:r>
+      <w:proofErr w:type="spellStart"/>
+      <w:r>
+        <w:rPr>
+          <w:rFonts w:eastAsia="Times New Roman" w:cstheme="minorHAnsi"/>
+          <w:color w:val="222222"/>
+          <w:sz w:val="24"/>
+          <w:szCs w:val="24"/>
+          <w:lang w:val="en"/>
+        </w:rPr>
+        <w:t>rset</w:t>
+      </w:r>
+      <w:proofErr w:type="spellEnd"/>
+      <w:r>
+        <w:rPr>
+          <w:rFonts w:eastAsia="Times New Roman" w:cstheme="minorHAnsi"/>
+          <w:color w:val="222222"/>
+          <w:sz w:val="24"/>
+          <w:szCs w:val="24"/>
+          <w:lang w:val="en"/>
+        </w:rPr>
+        <w:t xml:space="preserve"> can be a </w:t>
+      </w:r>
+      <w:proofErr w:type="spellStart"/>
+      <w:r>
+        <w:rPr>
+          <w:rFonts w:eastAsia="Times New Roman" w:cstheme="minorHAnsi"/>
+          <w:color w:val="222222"/>
+          <w:sz w:val="24"/>
+          <w:szCs w:val="24"/>
+          <w:lang w:val="en"/>
+        </w:rPr>
+        <w:t>toatl</w:t>
+      </w:r>
+      <w:proofErr w:type="spellEnd"/>
+      <w:r>
+        <w:rPr>
+          <w:rFonts w:eastAsia="Times New Roman" w:cstheme="minorHAnsi"/>
+          <w:color w:val="222222"/>
+          <w:sz w:val="24"/>
+          <w:szCs w:val="24"/>
+          <w:lang w:val="en"/>
+        </w:rPr>
+        <w:t xml:space="preserve"> </w:t>
+      </w:r>
+      <w:proofErr w:type="spellStart"/>
+      <w:r>
+        <w:rPr>
+          <w:rFonts w:eastAsia="Times New Roman" w:cstheme="minorHAnsi"/>
+          <w:color w:val="222222"/>
+          <w:sz w:val="24"/>
+          <w:szCs w:val="24"/>
+          <w:lang w:val="en"/>
+        </w:rPr>
+        <w:t>mses</w:t>
+      </w:r>
+      <w:proofErr w:type="spellEnd"/>
+      <w:r>
+        <w:rPr>
+          <w:rFonts w:eastAsia="Times New Roman" w:cstheme="minorHAnsi"/>
+          <w:color w:val="222222"/>
+          <w:sz w:val="24"/>
+          <w:szCs w:val="24"/>
+          <w:lang w:val="en"/>
+        </w:rPr>
+        <w:t xml:space="preserve"> and you can </w:t>
+      </w:r>
+      <w:proofErr w:type="spellStart"/>
+      <w:r>
+        <w:rPr>
+          <w:rFonts w:eastAsia="Times New Roman" w:cstheme="minorHAnsi"/>
+          <w:color w:val="222222"/>
+          <w:sz w:val="24"/>
+          <w:szCs w:val="24"/>
+          <w:lang w:val="en"/>
+        </w:rPr>
+        <w:t>sitll</w:t>
+      </w:r>
+      <w:proofErr w:type="spellEnd"/>
+      <w:r>
+        <w:rPr>
+          <w:rFonts w:eastAsia="Times New Roman" w:cstheme="minorHAnsi"/>
+          <w:color w:val="222222"/>
+          <w:sz w:val="24"/>
+          <w:szCs w:val="24"/>
+          <w:lang w:val="en"/>
+        </w:rPr>
+        <w:t xml:space="preserve"> </w:t>
+      </w:r>
+      <w:proofErr w:type="spellStart"/>
+      <w:r>
+        <w:rPr>
+          <w:rFonts w:eastAsia="Times New Roman" w:cstheme="minorHAnsi"/>
+          <w:color w:val="222222"/>
+          <w:sz w:val="24"/>
+          <w:szCs w:val="24"/>
+          <w:lang w:val="en"/>
+        </w:rPr>
+        <w:t>raed</w:t>
+      </w:r>
+      <w:proofErr w:type="spellEnd"/>
+      <w:r>
+        <w:rPr>
+          <w:rFonts w:eastAsia="Times New Roman" w:cstheme="minorHAnsi"/>
+          <w:color w:val="222222"/>
+          <w:sz w:val="24"/>
+          <w:szCs w:val="24"/>
+          <w:lang w:val="en"/>
+        </w:rPr>
+        <w:t xml:space="preserve"> it </w:t>
+      </w:r>
+      <w:proofErr w:type="spellStart"/>
+      <w:r>
+        <w:rPr>
+          <w:rFonts w:eastAsia="Times New Roman" w:cstheme="minorHAnsi"/>
+          <w:color w:val="222222"/>
+          <w:sz w:val="24"/>
+          <w:szCs w:val="24"/>
+          <w:lang w:val="en"/>
+        </w:rPr>
+        <w:t>wouthit</w:t>
+      </w:r>
+      <w:proofErr w:type="spellEnd"/>
+      <w:r>
+        <w:rPr>
+          <w:rFonts w:eastAsia="Times New Roman" w:cstheme="minorHAnsi"/>
+          <w:color w:val="222222"/>
+          <w:sz w:val="24"/>
+          <w:szCs w:val="24"/>
+          <w:lang w:val="en"/>
+        </w:rPr>
+        <w:t xml:space="preserve"> </w:t>
+      </w:r>
+      <w:proofErr w:type="spellStart"/>
+      <w:r>
+        <w:rPr>
+          <w:rFonts w:eastAsia="Times New Roman" w:cstheme="minorHAnsi"/>
+          <w:color w:val="222222"/>
+          <w:sz w:val="24"/>
+          <w:szCs w:val="24"/>
+          <w:lang w:val="en"/>
+        </w:rPr>
+        <w:t>porbelm</w:t>
+      </w:r>
+      <w:proofErr w:type="spellEnd"/>
+      <w:r>
+        <w:rPr>
+          <w:rFonts w:eastAsia="Times New Roman" w:cstheme="minorHAnsi"/>
+          <w:color w:val="222222"/>
+          <w:sz w:val="24"/>
+          <w:szCs w:val="24"/>
+          <w:lang w:val="en"/>
+        </w:rPr>
+        <w:t xml:space="preserve">. </w:t>
+      </w:r>
+      <w:proofErr w:type="spellStart"/>
+      <w:r>
+        <w:rPr>
+          <w:rFonts w:eastAsia="Times New Roman" w:cstheme="minorHAnsi"/>
+          <w:color w:val="222222"/>
+          <w:sz w:val="24"/>
+          <w:szCs w:val="24"/>
+          <w:lang w:val="en"/>
+        </w:rPr>
+        <w:t>Tihs</w:t>
+      </w:r>
+      <w:proofErr w:type="spellEnd"/>
+      <w:r>
+        <w:rPr>
+          <w:rFonts w:eastAsia="Times New Roman" w:cstheme="minorHAnsi"/>
+          <w:color w:val="222222"/>
+          <w:sz w:val="24"/>
+          <w:szCs w:val="24"/>
+          <w:lang w:val="en"/>
+        </w:rPr>
+        <w:t xml:space="preserve"> is </w:t>
+      </w:r>
+      <w:proofErr w:type="spellStart"/>
+      <w:r>
+        <w:rPr>
+          <w:rFonts w:eastAsia="Times New Roman" w:cstheme="minorHAnsi"/>
+          <w:color w:val="222222"/>
+          <w:sz w:val="24"/>
+          <w:szCs w:val="24"/>
+          <w:lang w:val="en"/>
+        </w:rPr>
+        <w:t>bcuseae</w:t>
+      </w:r>
+      <w:proofErr w:type="spellEnd"/>
+      <w:r>
+        <w:rPr>
+          <w:rFonts w:eastAsia="Times New Roman" w:cstheme="minorHAnsi"/>
+          <w:color w:val="222222"/>
+          <w:sz w:val="24"/>
+          <w:szCs w:val="24"/>
+          <w:lang w:val="en"/>
+        </w:rPr>
+        <w:t xml:space="preserve"> the </w:t>
+      </w:r>
+      <w:proofErr w:type="spellStart"/>
+      <w:r>
+        <w:rPr>
+          <w:rFonts w:eastAsia="Times New Roman" w:cstheme="minorHAnsi"/>
+          <w:color w:val="222222"/>
+          <w:sz w:val="24"/>
+          <w:szCs w:val="24"/>
+          <w:lang w:val="en"/>
+        </w:rPr>
+        <w:t>huamn</w:t>
+      </w:r>
+      <w:proofErr w:type="spellEnd"/>
+      <w:r>
+        <w:rPr>
+          <w:rFonts w:eastAsia="Times New Roman" w:cstheme="minorHAnsi"/>
+          <w:color w:val="222222"/>
+          <w:sz w:val="24"/>
+          <w:szCs w:val="24"/>
+          <w:lang w:val="en"/>
+        </w:rPr>
+        <w:t xml:space="preserve"> </w:t>
+      </w:r>
+      <w:proofErr w:type="spellStart"/>
+      <w:r>
+        <w:rPr>
+          <w:rFonts w:eastAsia="Times New Roman" w:cstheme="minorHAnsi"/>
+          <w:color w:val="222222"/>
+          <w:sz w:val="24"/>
+          <w:szCs w:val="24"/>
+          <w:lang w:val="en"/>
+        </w:rPr>
+        <w:t>mnid</w:t>
+      </w:r>
+      <w:proofErr w:type="spellEnd"/>
+      <w:r>
+        <w:rPr>
+          <w:rFonts w:eastAsia="Times New Roman" w:cstheme="minorHAnsi"/>
+          <w:color w:val="222222"/>
+          <w:sz w:val="24"/>
+          <w:szCs w:val="24"/>
+          <w:lang w:val="en"/>
+        </w:rPr>
+        <w:t xml:space="preserve"> </w:t>
+      </w:r>
+      <w:proofErr w:type="spellStart"/>
+      <w:r>
+        <w:rPr>
+          <w:rFonts w:eastAsia="Times New Roman" w:cstheme="minorHAnsi"/>
+          <w:color w:val="222222"/>
+          <w:sz w:val="24"/>
+          <w:szCs w:val="24"/>
+          <w:lang w:val="en"/>
+        </w:rPr>
+        <w:t>deos</w:t>
+      </w:r>
+      <w:proofErr w:type="spellEnd"/>
+      <w:r>
+        <w:rPr>
+          <w:rFonts w:eastAsia="Times New Roman" w:cstheme="minorHAnsi"/>
+          <w:color w:val="222222"/>
+          <w:sz w:val="24"/>
+          <w:szCs w:val="24"/>
+          <w:lang w:val="en"/>
+        </w:rPr>
+        <w:t xml:space="preserve"> not </w:t>
+      </w:r>
+      <w:proofErr w:type="spellStart"/>
+      <w:r>
+        <w:rPr>
+          <w:rFonts w:eastAsia="Times New Roman" w:cstheme="minorHAnsi"/>
+          <w:color w:val="222222"/>
+          <w:sz w:val="24"/>
+          <w:szCs w:val="24"/>
+          <w:lang w:val="en"/>
+        </w:rPr>
+        <w:t>raed</w:t>
+      </w:r>
+      <w:proofErr w:type="spellEnd"/>
+      <w:r>
+        <w:rPr>
+          <w:rFonts w:eastAsia="Times New Roman" w:cstheme="minorHAnsi"/>
+          <w:color w:val="222222"/>
+          <w:sz w:val="24"/>
+          <w:szCs w:val="24"/>
+          <w:lang w:val="en"/>
+        </w:rPr>
+        <w:t xml:space="preserve"> </w:t>
+      </w:r>
+      <w:proofErr w:type="spellStart"/>
+      <w:r>
+        <w:rPr>
+          <w:rFonts w:eastAsia="Times New Roman" w:cstheme="minorHAnsi"/>
+          <w:color w:val="222222"/>
+          <w:sz w:val="24"/>
+          <w:szCs w:val="24"/>
+          <w:lang w:val="en"/>
+        </w:rPr>
+        <w:t>ervey</w:t>
+      </w:r>
+      <w:proofErr w:type="spellEnd"/>
+      <w:r>
+        <w:rPr>
+          <w:rFonts w:eastAsia="Times New Roman" w:cstheme="minorHAnsi"/>
+          <w:color w:val="222222"/>
+          <w:sz w:val="24"/>
+          <w:szCs w:val="24"/>
+          <w:lang w:val="en"/>
+        </w:rPr>
+        <w:t xml:space="preserve"> </w:t>
+      </w:r>
+      <w:proofErr w:type="spellStart"/>
+      <w:r>
+        <w:rPr>
+          <w:rFonts w:eastAsia="Times New Roman" w:cstheme="minorHAnsi"/>
+          <w:color w:val="222222"/>
+          <w:sz w:val="24"/>
+          <w:szCs w:val="24"/>
+          <w:lang w:val="en"/>
+        </w:rPr>
+        <w:t>lteter</w:t>
+      </w:r>
+      <w:proofErr w:type="spellEnd"/>
+      <w:r>
+        <w:rPr>
+          <w:rFonts w:eastAsia="Times New Roman" w:cstheme="minorHAnsi"/>
+          <w:color w:val="222222"/>
+          <w:sz w:val="24"/>
+          <w:szCs w:val="24"/>
+          <w:lang w:val="en"/>
+        </w:rPr>
+        <w:t xml:space="preserve"> by </w:t>
+      </w:r>
+      <w:proofErr w:type="spellStart"/>
+      <w:r>
+        <w:rPr>
+          <w:rFonts w:eastAsia="Times New Roman" w:cstheme="minorHAnsi"/>
+          <w:color w:val="222222"/>
+          <w:sz w:val="24"/>
+          <w:szCs w:val="24"/>
+          <w:lang w:val="en"/>
+        </w:rPr>
+        <w:t>istlef</w:t>
+      </w:r>
+      <w:proofErr w:type="spellEnd"/>
+      <w:r>
+        <w:rPr>
+          <w:rFonts w:eastAsia="Times New Roman" w:cstheme="minorHAnsi"/>
+          <w:color w:val="222222"/>
+          <w:sz w:val="24"/>
+          <w:szCs w:val="24"/>
+          <w:lang w:val="en"/>
+        </w:rPr>
+        <w:t xml:space="preserve">, but the </w:t>
+      </w:r>
+      <w:proofErr w:type="spellStart"/>
+      <w:r>
+        <w:rPr>
+          <w:rFonts w:eastAsia="Times New Roman" w:cstheme="minorHAnsi"/>
+          <w:color w:val="222222"/>
+          <w:sz w:val="24"/>
+          <w:szCs w:val="24"/>
+          <w:lang w:val="en"/>
+        </w:rPr>
+        <w:t>wrod</w:t>
+      </w:r>
+      <w:proofErr w:type="spellEnd"/>
+      <w:r>
+        <w:rPr>
+          <w:rFonts w:eastAsia="Times New Roman" w:cstheme="minorHAnsi"/>
+          <w:color w:val="222222"/>
+          <w:sz w:val="24"/>
+          <w:szCs w:val="24"/>
+          <w:lang w:val="en"/>
+        </w:rPr>
+        <w:t xml:space="preserve"> as a </w:t>
+      </w:r>
+      <w:proofErr w:type="spellStart"/>
+      <w:r>
+        <w:rPr>
+          <w:rFonts w:eastAsia="Times New Roman" w:cstheme="minorHAnsi"/>
+          <w:color w:val="222222"/>
+          <w:sz w:val="24"/>
+          <w:szCs w:val="24"/>
+          <w:lang w:val="en"/>
+        </w:rPr>
+        <w:t>wlohe</w:t>
+      </w:r>
+      <w:proofErr w:type="spellEnd"/>
+      <w:r>
+        <w:rPr>
+          <w:rFonts w:eastAsia="Times New Roman" w:cstheme="minorHAnsi"/>
+          <w:color w:val="222222"/>
+          <w:sz w:val="24"/>
+          <w:szCs w:val="24"/>
+          <w:lang w:val="en"/>
+        </w:rPr>
+        <w:t>.”</w:t>
       </w:r>
     </w:p>
     <w:p>
       <w:pPr>
         <w:shd w:val="clear" w:color="auto" w:fill="FFFFFF"/>
         <w:spacing w:after="200" w:line="240" w:lineRule="auto"/>
-        <w:rPr>
-          <w:rFonts w:ascii="Times New Roman" w:eastAsia="Times New Roman" w:hAnsi="Times New Roman" w:cs="Times New Roman"/>
+        <w:jc w:val="both"/>
+        <w:rPr>
+          <w:rFonts w:eastAsia="Times New Roman" w:cstheme="minorHAnsi"/>
           <w:color w:val="222222"/>
           <w:sz w:val="24"/>
           <w:szCs w:val="24"/>
@@ -810,7 +1888,7 @@
       </w:pPr>
       <w:r>
         <w:rPr>
-          <w:rFonts w:ascii="Times New Roman" w:eastAsia="Times New Roman" w:hAnsi="Times New Roman" w:cs="Times New Roman"/>
+          <w:rFonts w:eastAsia="Times New Roman" w:cstheme="minorHAnsi"/>
           <w:color w:val="222222"/>
           <w:sz w:val="24"/>
           <w:szCs w:val="24"/>
@@ -820,7 +1898,7 @@
       </w:r>
       <w:r>
         <w:rPr>
-          <w:rFonts w:ascii="Times New Roman" w:eastAsia="Times New Roman" w:hAnsi="Times New Roman" w:cs="Times New Roman"/>
+          <w:rFonts w:eastAsia="Times New Roman" w:cstheme="minorHAnsi"/>
           <w:color w:val="222222"/>
           <w:sz w:val="24"/>
           <w:szCs w:val="24"/>
@@ -830,7 +1908,7 @@
       </w:r>
       <w:r>
         <w:rPr>
-          <w:rFonts w:ascii="Times New Roman" w:eastAsia="Times New Roman" w:hAnsi="Times New Roman" w:cs="Times New Roman"/>
+          <w:rFonts w:eastAsia="Times New Roman" w:cstheme="minorHAnsi"/>
           <w:color w:val="222222"/>
           <w:sz w:val="24"/>
           <w:szCs w:val="24"/>
@@ -840,7 +1918,7 @@
       </w:r>
       <w:r>
         <w:rPr>
-          <w:rFonts w:ascii="Times New Roman" w:eastAsia="Times New Roman" w:hAnsi="Times New Roman" w:cs="Times New Roman"/>
+          <w:rFonts w:eastAsia="Times New Roman" w:cstheme="minorHAnsi"/>
           <w:color w:val="222222"/>
           <w:sz w:val="24"/>
           <w:szCs w:val="24"/>
@@ -850,27 +1928,137 @@
       </w:r>
       <w:r>
         <w:rPr>
-          <w:rFonts w:ascii="Times New Roman" w:eastAsia="Times New Roman" w:hAnsi="Times New Roman" w:cs="Times New Roman"/>
-          <w:color w:val="222222"/>
-          <w:sz w:val="24"/>
-          <w:szCs w:val="24"/>
-          <w:lang w:val="en"/>
-        </w:rPr>
-        <w:t>he Internet and most if not all people can read and understand it. A prominent form of obfuscation is the utilization of leetspeak. Leetspeak or leet (usually written as l33t or l337) is argot primarily used on internet. The leet speech uses various combinations of alphanumeric characters to replace proper letters. Typical replacements are ‘4’ for ‘A’, ‘8’ or ‘13’ for ‘B’, ‘(‘ for ‘C’, ‘)’ or ‘|)’ for ‘D’, ‘3’ for ‘E</w:t>
-      </w:r>
-      <w:r>
-        <w:rPr>
-          <w:rFonts w:ascii="Times New Roman" w:eastAsia="Times New Roman" w:hAnsi="Times New Roman" w:cs="Times New Roman"/>
-          <w:color w:val="222222"/>
-          <w:sz w:val="24"/>
-          <w:szCs w:val="24"/>
-          <w:lang w:val="en"/>
-        </w:rPr>
-        <w:t>’ ‘ph’ for ‘F’ etc. Using this </w:t>
-      </w:r>
-      <w:r>
-        <w:rPr>
-          <w:rFonts w:ascii="Times New Roman" w:eastAsia="Times New Roman" w:hAnsi="Times New Roman" w:cs="Times New Roman"/>
+          <w:rFonts w:eastAsia="Times New Roman" w:cstheme="minorHAnsi"/>
+          <w:color w:val="222222"/>
+          <w:sz w:val="24"/>
+          <w:szCs w:val="24"/>
+          <w:lang w:val="en"/>
+        </w:rPr>
+        <w:t xml:space="preserve">he Internet and most if not all people can read and understand it. A prominent form of obfuscation is the utilization of </w:t>
+      </w:r>
+      <w:proofErr w:type="spellStart"/>
+      <w:r>
+        <w:rPr>
+          <w:rFonts w:eastAsia="Times New Roman" w:cstheme="minorHAnsi"/>
+          <w:color w:val="222222"/>
+          <w:sz w:val="24"/>
+          <w:szCs w:val="24"/>
+          <w:lang w:val="en"/>
+        </w:rPr>
+        <w:t>leetspeak</w:t>
+      </w:r>
+      <w:proofErr w:type="spellEnd"/>
+      <w:r>
+        <w:rPr>
+          <w:rFonts w:eastAsia="Times New Roman" w:cstheme="minorHAnsi"/>
+          <w:color w:val="222222"/>
+          <w:sz w:val="24"/>
+          <w:szCs w:val="24"/>
+          <w:lang w:val="en"/>
+        </w:rPr>
+        <w:t xml:space="preserve">. </w:t>
+      </w:r>
+      <w:proofErr w:type="spellStart"/>
+      <w:r>
+        <w:rPr>
+          <w:rFonts w:eastAsia="Times New Roman" w:cstheme="minorHAnsi"/>
+          <w:color w:val="222222"/>
+          <w:sz w:val="24"/>
+          <w:szCs w:val="24"/>
+          <w:lang w:val="en"/>
+        </w:rPr>
+        <w:t>Leetspeak</w:t>
+      </w:r>
+      <w:proofErr w:type="spellEnd"/>
+      <w:r>
+        <w:rPr>
+          <w:rFonts w:eastAsia="Times New Roman" w:cstheme="minorHAnsi"/>
+          <w:color w:val="222222"/>
+          <w:sz w:val="24"/>
+          <w:szCs w:val="24"/>
+          <w:lang w:val="en"/>
+        </w:rPr>
+        <w:t xml:space="preserve"> or </w:t>
+      </w:r>
+      <w:proofErr w:type="spellStart"/>
+      <w:r>
+        <w:rPr>
+          <w:rFonts w:eastAsia="Times New Roman" w:cstheme="minorHAnsi"/>
+          <w:color w:val="222222"/>
+          <w:sz w:val="24"/>
+          <w:szCs w:val="24"/>
+          <w:lang w:val="en"/>
+        </w:rPr>
+        <w:t>leet</w:t>
+      </w:r>
+      <w:proofErr w:type="spellEnd"/>
+      <w:r>
+        <w:rPr>
+          <w:rFonts w:eastAsia="Times New Roman" w:cstheme="minorHAnsi"/>
+          <w:color w:val="222222"/>
+          <w:sz w:val="24"/>
+          <w:szCs w:val="24"/>
+          <w:lang w:val="en"/>
+        </w:rPr>
+        <w:t xml:space="preserve"> (usually written as l33t or l337) is argot primarily used on internet. The </w:t>
+      </w:r>
+      <w:proofErr w:type="spellStart"/>
+      <w:r>
+        <w:rPr>
+          <w:rFonts w:eastAsia="Times New Roman" w:cstheme="minorHAnsi"/>
+          <w:color w:val="222222"/>
+          <w:sz w:val="24"/>
+          <w:szCs w:val="24"/>
+          <w:lang w:val="en"/>
+        </w:rPr>
+        <w:t>leet</w:t>
+      </w:r>
+      <w:proofErr w:type="spellEnd"/>
+      <w:r>
+        <w:rPr>
+          <w:rFonts w:eastAsia="Times New Roman" w:cstheme="minorHAnsi"/>
+          <w:color w:val="222222"/>
+          <w:sz w:val="24"/>
+          <w:szCs w:val="24"/>
+          <w:lang w:val="en"/>
+        </w:rPr>
+        <w:t xml:space="preserve"> speech uses various combinations of alphanumeric characters to replace proper letters. Typical replacements are ‘4’ for ‘A’, ‘8’ or ‘13’ for ‘B’, ‘(‘ for ‘C’, ‘)’ or ‘|)’ for ‘D’, ‘3’ for ‘E</w:t>
+      </w:r>
+      <w:r>
+        <w:rPr>
+          <w:rFonts w:eastAsia="Times New Roman" w:cstheme="minorHAnsi"/>
+          <w:color w:val="222222"/>
+          <w:sz w:val="24"/>
+          <w:szCs w:val="24"/>
+          <w:lang w:val="en"/>
+        </w:rPr>
+        <w:t>’ ‘</w:t>
+      </w:r>
+      <w:proofErr w:type="spellStart"/>
+      <w:r>
+        <w:rPr>
+          <w:rFonts w:eastAsia="Times New Roman" w:cstheme="minorHAnsi"/>
+          <w:color w:val="222222"/>
+          <w:sz w:val="24"/>
+          <w:szCs w:val="24"/>
+          <w:lang w:val="en"/>
+        </w:rPr>
+        <w:t>ph</w:t>
+      </w:r>
+      <w:proofErr w:type="spellEnd"/>
+      <w:r>
+        <w:rPr>
+          <w:rFonts w:eastAsia="Times New Roman" w:cstheme="minorHAnsi"/>
+          <w:color w:val="222222"/>
+          <w:sz w:val="24"/>
+          <w:szCs w:val="24"/>
+          <w:lang w:val="en"/>
+        </w:rPr>
+        <w:t>’ for ‘F’ etc. Using this </w:t>
+      </w:r>
+      <w:r>
+        <w:rPr>
+          <w:rFonts w:eastAsia="Times New Roman" w:cstheme="minorHAnsi"/>
           <w:color w:val="222222"/>
           <w:sz w:val="24"/>
           <w:szCs w:val="24"/>
@@ -880,7 +2068,7 @@
       </w:r>
       <w:r>
         <w:rPr>
-          <w:rFonts w:ascii="Times New Roman" w:eastAsia="Times New Roman" w:hAnsi="Times New Roman" w:cs="Times New Roman"/>
+          <w:rFonts w:eastAsia="Times New Roman" w:cstheme="minorHAnsi"/>
           <w:color w:val="222222"/>
           <w:sz w:val="24"/>
           <w:szCs w:val="24"/>
@@ -888,11 +2076,9 @@
         </w:rPr>
         <w:t>t be understood by the filter. I</w:t>
       </w:r>
-      <w:bookmarkStart w:id="0" w:name="_GoBack"/>
-      <w:bookmarkEnd w:id="0"/>
-      <w:r>
-        <w:rPr>
-          <w:rFonts w:ascii="Times New Roman" w:eastAsia="Times New Roman" w:hAnsi="Times New Roman" w:cs="Times New Roman"/>
+      <w:r>
+        <w:rPr>
+          <w:rFonts w:eastAsia="Times New Roman" w:cstheme="minorHAnsi"/>
           <w:color w:val="222222"/>
           <w:sz w:val="24"/>
           <w:szCs w:val="24"/>
@@ -902,7 +2088,7 @@
       </w:r>
       <w:r>
         <w:rPr>
-          <w:rFonts w:ascii="Times New Roman" w:eastAsia="Times New Roman" w:hAnsi="Times New Roman" w:cs="Times New Roman"/>
+          <w:rFonts w:eastAsia="Times New Roman" w:cstheme="minorHAnsi"/>
           <w:color w:val="222222"/>
           <w:sz w:val="24"/>
           <w:szCs w:val="24"/>
@@ -912,7 +2098,7 @@
       </w:r>
       <w:r>
         <w:rPr>
-          <w:rFonts w:ascii="Times New Roman" w:eastAsia="Times New Roman" w:hAnsi="Times New Roman" w:cs="Times New Roman"/>
+          <w:rFonts w:eastAsia="Times New Roman" w:cstheme="minorHAnsi"/>
           <w:color w:val="222222"/>
           <w:sz w:val="24"/>
           <w:szCs w:val="24"/>
@@ -922,7 +2108,7 @@
       </w:r>
       <w:r>
         <w:rPr>
-          <w:rFonts w:ascii="Times New Roman" w:eastAsia="Times New Roman" w:hAnsi="Times New Roman" w:cs="Times New Roman"/>
+          <w:rFonts w:eastAsia="Times New Roman" w:cstheme="minorHAnsi"/>
           <w:color w:val="222222"/>
           <w:sz w:val="24"/>
           <w:szCs w:val="24"/>
@@ -932,30 +2118,51 @@
       </w:r>
       <w:r>
         <w:rPr>
-          <w:rFonts w:ascii="Times New Roman" w:eastAsia="Times New Roman" w:hAnsi="Times New Roman" w:cs="Times New Roman"/>
-          <w:color w:val="222222"/>
-          <w:sz w:val="24"/>
-          <w:szCs w:val="24"/>
-        </w:rPr>
-        <w:t xml:space="preserve">Developers also concluded the fact that as well as purposeful obfuscation, spam is often riddled with poor grammar and spelling. This is because most spam originates from countries where English may not be their first language. Spammers want to target the widest audience possible and whilst it would be wrong to assume all spam is in English it is probably not wrong to assume a majority of it will be. Other type of attack as observed in the past consists of addition of some real random words in the message but not letting the user to see the words. For instance doing adding a random words before HTML, writing colored text on colored background etc. Spammers love to put in URL links into your mail which on click downloads some malware into the system. Spammers will often try and obfuscate URLs to prevent rules based detection. For example, they may encode the URL or add </w:t>
-      </w:r>
-      <w:r>
-        <w:rPr>
-          <w:rFonts w:ascii="Times New Roman" w:eastAsia="Times New Roman" w:hAnsi="Times New Roman" w:cs="Times New Roman"/>
+          <w:rFonts w:eastAsia="Times New Roman" w:cstheme="minorHAnsi"/>
+          <w:color w:val="222222"/>
+          <w:sz w:val="24"/>
+          <w:szCs w:val="24"/>
+        </w:rPr>
+        <w:t xml:space="preserve">Developers also concluded the fact that as well as purposeful obfuscation, spam is often riddled with poor grammar and spelling. This is because </w:t>
+      </w:r>
+      <w:r>
+        <w:rPr>
+          <w:rFonts w:eastAsia="Times New Roman" w:cstheme="minorHAnsi"/>
           <w:color w:val="222222"/>
           <w:sz w:val="24"/>
           <w:szCs w:val="24"/>
         </w:rPr>
         <w:lastRenderedPageBreak/>
-        <w:t>unnecessary parameters. Another observation made is that the position of keywords that we are looking for does affect the detection by filter. For instance “free Poker at Texas” can be a spam due to close positioning/proximity of word “Texas” and “Poker” but when used in 2 different sentences, the words might “Texas” and “Poker” might not constitute a spam.  While doing the research, developers also came across ‘picospam attack’ which consists of appending random words to a short spam message, trying that those random words would be recognized as ‘good words’ by spam filter. Spammers will add more common words to the spam in order to make the overall count of good words greater. Accuracy of filters can thus be decreased in such a case.</w:t>
+        <w:t>most spam originates from countries where English may not be their first language. Spammers want to target the widest audience possible and whilst it would be wrong to assume all spam is in English it is probably not wrong to assume a majority of it will be. Other type of attack as observed in the past consists of addition of some real random words in the message but not letting the user to see the words. For instance doing adding a random words before HTML, writing colored text on colored background etc. Spammers love to put in URL links into your mail which on click downloads some malware into the system. Spammers will often try and obfuscate URLs to prevent rules based detection. For example, they may encode the URL or add unnecessary parameters. Another observation made is that the position of keywords that we are looking for does affect the detection by filter. For instance “free Poker at Texas” can be a spam due to close positioning/proximity of word “Texas” and “Poker” but when used in 2 different sentences, the words might “Texas” and “Poker” might not constitute a spam.  While doing the research, developers also came across ‘</w:t>
+      </w:r>
+      <w:proofErr w:type="spellStart"/>
+      <w:r>
+        <w:rPr>
+          <w:rFonts w:eastAsia="Times New Roman" w:cstheme="minorHAnsi"/>
+          <w:color w:val="222222"/>
+          <w:sz w:val="24"/>
+          <w:szCs w:val="24"/>
+        </w:rPr>
+        <w:t>picospam</w:t>
+      </w:r>
+      <w:proofErr w:type="spellEnd"/>
+      <w:r>
+        <w:rPr>
+          <w:rFonts w:eastAsia="Times New Roman" w:cstheme="minorHAnsi"/>
+          <w:color w:val="222222"/>
+          <w:sz w:val="24"/>
+          <w:szCs w:val="24"/>
+        </w:rPr>
+        <w:t xml:space="preserve"> attack’ which consists of appending random words to a short spam message, trying that those random words would be recognized as ‘good words’ by spam filter. Spammers will add more common words to the spam in order to make the overall count of good words greater. Accuracy of filters can thus be decreased in such a case.</w:t>
       </w:r>
     </w:p>
     <w:p>
       <w:pPr>
         <w:shd w:val="clear" w:color="auto" w:fill="FFFFFF"/>
         <w:spacing w:after="200" w:line="240" w:lineRule="auto"/>
-        <w:rPr>
-          <w:rFonts w:ascii="Times New Roman" w:eastAsia="Times New Roman" w:hAnsi="Times New Roman" w:cs="Times New Roman"/>
+        <w:jc w:val="both"/>
+        <w:rPr>
+          <w:rFonts w:eastAsia="Times New Roman" w:cstheme="minorHAnsi"/>
           <w:color w:val="222222"/>
           <w:sz w:val="24"/>
           <w:szCs w:val="24"/>
@@ -963,7 +2170,7 @@
       </w:pPr>
       <w:r>
         <w:rPr>
-          <w:rFonts w:ascii="Times New Roman" w:eastAsia="Times New Roman" w:hAnsi="Times New Roman" w:cs="Times New Roman"/>
+          <w:rFonts w:eastAsia="Times New Roman" w:cstheme="minorHAnsi"/>
           <w:color w:val="222222"/>
           <w:sz w:val="24"/>
           <w:szCs w:val="24"/>
@@ -974,7 +2181,7 @@
       <w:hyperlink r:id="rId11" w:tgtFrame="_blank" w:history="1">
         <w:r>
           <w:rPr>
-            <w:rFonts w:ascii="Times New Roman" w:eastAsia="Times New Roman" w:hAnsi="Times New Roman" w:cs="Times New Roman"/>
+            <w:rFonts w:eastAsia="Times New Roman" w:cstheme="minorHAnsi"/>
             <w:color w:val="1155CC"/>
             <w:sz w:val="24"/>
             <w:szCs w:val="24"/>
@@ -986,7 +2193,7 @@
       </w:hyperlink>
       <w:r>
         <w:rPr>
-          <w:rFonts w:ascii="Times New Roman" w:eastAsia="Times New Roman" w:hAnsi="Times New Roman" w:cs="Times New Roman"/>
+          <w:rFonts w:eastAsia="Times New Roman" w:cstheme="minorHAnsi"/>
           <w:color w:val="222222"/>
           <w:sz w:val="24"/>
           <w:szCs w:val="24"/>
@@ -996,7 +2203,7 @@
       </w:r>
       <w:r>
         <w:rPr>
-          <w:rFonts w:ascii="Times New Roman" w:eastAsia="Times New Roman" w:hAnsi="Times New Roman" w:cs="Times New Roman"/>
+          <w:rFonts w:eastAsia="Times New Roman" w:cstheme="minorHAnsi"/>
           <w:color w:val="222222"/>
           <w:sz w:val="24"/>
           <w:szCs w:val="24"/>
@@ -1006,7 +2213,7 @@
       </w:r>
       <w:r>
         <w:rPr>
-          <w:rFonts w:ascii="Times New Roman" w:eastAsia="Times New Roman" w:hAnsi="Times New Roman" w:cs="Times New Roman"/>
+          <w:rFonts w:eastAsia="Times New Roman" w:cstheme="minorHAnsi"/>
           <w:color w:val="222222"/>
           <w:sz w:val="24"/>
           <w:szCs w:val="24"/>
@@ -1016,7 +2223,7 @@
       </w:r>
       <w:r>
         <w:rPr>
-          <w:rFonts w:ascii="Times New Roman" w:eastAsia="Times New Roman" w:hAnsi="Times New Roman" w:cs="Times New Roman"/>
+          <w:rFonts w:eastAsia="Times New Roman" w:cstheme="minorHAnsi"/>
           <w:color w:val="222222"/>
           <w:sz w:val="24"/>
           <w:szCs w:val="24"/>

</xml_diff>